<commit_message>
add background to admin component
</commit_message>
<xml_diff>
--- a/Software Documentation Template Intake 41.docx
+++ b/Software Documentation Template Intake 41.docx
@@ -5,11 +5,13 @@
     <w:p>
       <w:pPr>
         <w:rPr>
+          <w:rFonts w:asciiTheme="majorHAnsi" w:hAnsiTheme="majorHAnsi"/>
           <w:sz w:val="48"/>
         </w:rPr>
       </w:pPr>
       <w:r>
         <w:rPr>
+          <w:rFonts w:asciiTheme="majorHAnsi" w:hAnsiTheme="majorHAnsi"/>
           <w:noProof/>
           <w:sz w:val="32"/>
         </w:rPr>
@@ -92,6 +94,7 @@
       </w:r>
       <w:r>
         <w:rPr>
+          <w:rFonts w:asciiTheme="majorHAnsi" w:hAnsiTheme="majorHAnsi"/>
           <w:noProof/>
           <w:sz w:val="48"/>
         </w:rPr>
@@ -147,48 +150,56 @@
       </w:r>
       <w:r>
         <w:rPr>
+          <w:rFonts w:asciiTheme="majorHAnsi" w:hAnsiTheme="majorHAnsi"/>
           <w:sz w:val="48"/>
         </w:rPr>
         <w:t>&lt;</w:t>
       </w:r>
       <w:r>
         <w:rPr>
+          <w:rFonts w:asciiTheme="majorHAnsi" w:hAnsiTheme="majorHAnsi"/>
           <w:sz w:val="48"/>
         </w:rPr>
         <w:t>ITI Logo</w:t>
       </w:r>
       <w:r>
         <w:rPr>
+          <w:rFonts w:asciiTheme="majorHAnsi" w:hAnsiTheme="majorHAnsi"/>
           <w:sz w:val="48"/>
         </w:rPr>
         <w:t>&gt;</w:t>
       </w:r>
       <w:r>
         <w:rPr>
+          <w:rFonts w:asciiTheme="majorHAnsi" w:hAnsiTheme="majorHAnsi"/>
           <w:sz w:val="48"/>
         </w:rPr>
         <w:tab/>
       </w:r>
       <w:r>
         <w:rPr>
+          <w:rFonts w:asciiTheme="majorHAnsi" w:hAnsiTheme="majorHAnsi"/>
           <w:sz w:val="48"/>
         </w:rPr>
         <w:tab/>
       </w:r>
       <w:r>
         <w:rPr>
+          <w:rFonts w:asciiTheme="majorHAnsi" w:hAnsiTheme="majorHAnsi"/>
           <w:sz w:val="48"/>
         </w:rPr>
         <w:tab/>
       </w:r>
       <w:r>
         <w:rPr>
+          <w:rFonts w:asciiTheme="majorHAnsi" w:hAnsiTheme="majorHAnsi"/>
           <w:sz w:val="48"/>
         </w:rPr>
         <w:tab/>
       </w:r>
       <w:r>
         <w:rPr>
+          <w:rFonts w:asciiTheme="majorHAnsi" w:hAnsiTheme="majorHAnsi"/>
           <w:sz w:val="48"/>
         </w:rPr>
         <w:tab/>
@@ -198,11 +209,13 @@
       <w:pPr>
         <w:jc w:val="center"/>
         <w:rPr>
+          <w:rFonts w:asciiTheme="majorHAnsi" w:hAnsiTheme="majorHAnsi"/>
           <w:sz w:val="48"/>
         </w:rPr>
       </w:pPr>
       <w:r>
         <w:rPr>
+          <w:rFonts w:asciiTheme="majorHAnsi" w:hAnsiTheme="majorHAnsi"/>
           <w:noProof/>
         </w:rPr>
         <mc:AlternateContent>
@@ -378,6 +391,7 @@
       <w:pPr>
         <w:jc w:val="center"/>
         <w:rPr>
+          <w:rFonts w:asciiTheme="majorHAnsi" w:hAnsiTheme="majorHAnsi"/>
           <w:sz w:val="48"/>
         </w:rPr>
       </w:pPr>
@@ -386,6 +400,7 @@
       <w:pPr>
         <w:jc w:val="center"/>
         <w:rPr>
+          <w:rFonts w:asciiTheme="majorHAnsi" w:hAnsiTheme="majorHAnsi"/>
           <w:sz w:val="48"/>
         </w:rPr>
       </w:pPr>
@@ -394,6 +409,7 @@
       <w:pPr>
         <w:jc w:val="center"/>
         <w:rPr>
+          <w:rFonts w:asciiTheme="majorHAnsi" w:hAnsiTheme="majorHAnsi"/>
           <w:sz w:val="48"/>
         </w:rPr>
       </w:pPr>
@@ -402,11 +418,13 @@
       <w:pPr>
         <w:jc w:val="center"/>
         <w:rPr>
+          <w:rFonts w:asciiTheme="majorHAnsi" w:hAnsiTheme="majorHAnsi"/>
           <w:sz w:val="48"/>
         </w:rPr>
       </w:pPr>
       <w:r>
         <w:rPr>
+          <w:rFonts w:asciiTheme="majorHAnsi" w:hAnsiTheme="majorHAnsi"/>
           <w:sz w:val="48"/>
         </w:rPr>
         <w:t>Medical Care System</w:t>
@@ -416,6 +434,7 @@
       <w:pPr>
         <w:jc w:val="center"/>
         <w:rPr>
+          <w:rFonts w:asciiTheme="majorHAnsi" w:hAnsiTheme="majorHAnsi"/>
           <w:sz w:val="32"/>
         </w:rPr>
       </w:pPr>
@@ -424,6 +443,7 @@
       <w:pPr>
         <w:jc w:val="center"/>
         <w:rPr>
+          <w:rFonts w:asciiTheme="majorHAnsi" w:hAnsiTheme="majorHAnsi"/>
           <w:sz w:val="32"/>
         </w:rPr>
       </w:pPr>
@@ -431,6 +451,7 @@
     <w:p>
       <w:pPr>
         <w:rPr>
+          <w:rFonts w:asciiTheme="majorHAnsi" w:hAnsiTheme="majorHAnsi"/>
           <w:sz w:val="32"/>
         </w:rPr>
       </w:pPr>
@@ -439,6 +460,7 @@
       <w:pPr>
         <w:jc w:val="center"/>
         <w:rPr>
+          <w:rFonts w:asciiTheme="majorHAnsi" w:hAnsiTheme="majorHAnsi"/>
           <w:sz w:val="32"/>
         </w:rPr>
       </w:pPr>
@@ -447,11 +469,17 @@
       <w:pPr>
         <w:jc w:val="center"/>
         <w:rPr>
+          <w:rFonts w:asciiTheme="majorHAnsi" w:hAnsiTheme="majorHAnsi"/>
+          <w:b/>
+          <w:bCs/>
           <w:sz w:val="32"/>
         </w:rPr>
       </w:pPr>
       <w:r>
         <w:rPr>
+          <w:rFonts w:asciiTheme="majorHAnsi" w:hAnsiTheme="majorHAnsi"/>
+          <w:b/>
+          <w:bCs/>
           <w:sz w:val="32"/>
         </w:rPr>
         <w:t>Prepared by:</w:t>
@@ -461,6 +489,7 @@
       <w:pPr>
         <w:jc w:val="center"/>
         <w:rPr>
+          <w:rFonts w:asciiTheme="majorHAnsi" w:hAnsiTheme="majorHAnsi"/>
           <w:sz w:val="32"/>
         </w:rPr>
       </w:pPr>
@@ -491,11 +520,13 @@
             <w:pPr>
               <w:jc w:val="center"/>
               <w:rPr>
+                <w:rFonts w:asciiTheme="majorHAnsi" w:hAnsiTheme="majorHAnsi"/>
                 <w:sz w:val="32"/>
               </w:rPr>
             </w:pPr>
             <w:r>
               <w:rPr>
+                <w:rFonts w:asciiTheme="majorHAnsi" w:hAnsiTheme="majorHAnsi"/>
                 <w:sz w:val="32"/>
               </w:rPr>
               <w:t>#</w:t>
@@ -511,11 +542,13 @@
             <w:pPr>
               <w:jc w:val="center"/>
               <w:rPr>
+                <w:rFonts w:asciiTheme="majorHAnsi" w:hAnsiTheme="majorHAnsi"/>
                 <w:sz w:val="32"/>
               </w:rPr>
             </w:pPr>
             <w:r>
               <w:rPr>
+                <w:rFonts w:asciiTheme="majorHAnsi" w:hAnsiTheme="majorHAnsi"/>
                 <w:sz w:val="32"/>
               </w:rPr>
               <w:t>Name</w:t>
@@ -531,11 +564,13 @@
             <w:pPr>
               <w:jc w:val="center"/>
               <w:rPr>
+                <w:rFonts w:asciiTheme="majorHAnsi" w:hAnsiTheme="majorHAnsi"/>
                 <w:sz w:val="32"/>
               </w:rPr>
             </w:pPr>
             <w:r>
               <w:rPr>
+                <w:rFonts w:asciiTheme="majorHAnsi" w:hAnsiTheme="majorHAnsi"/>
                 <w:sz w:val="32"/>
               </w:rPr>
               <w:t>Track</w:t>
@@ -556,12 +591,14 @@
             <w:pPr>
               <w:jc w:val="center"/>
               <w:rPr>
+                <w:rFonts w:asciiTheme="majorHAnsi" w:hAnsiTheme="majorHAnsi"/>
                 <w:sz w:val="28"/>
                 <w:szCs w:val="18"/>
               </w:rPr>
             </w:pPr>
             <w:r>
               <w:rPr>
+                <w:rFonts w:asciiTheme="majorHAnsi" w:hAnsiTheme="majorHAnsi"/>
                 <w:sz w:val="28"/>
                 <w:szCs w:val="18"/>
               </w:rPr>
@@ -577,12 +614,14 @@
             <w:pPr>
               <w:jc w:val="center"/>
               <w:rPr>
+                <w:rFonts w:asciiTheme="majorHAnsi" w:hAnsiTheme="majorHAnsi"/>
                 <w:sz w:val="28"/>
                 <w:szCs w:val="18"/>
               </w:rPr>
             </w:pPr>
             <w:r>
               <w:rPr>
+                <w:rFonts w:asciiTheme="majorHAnsi" w:hAnsiTheme="majorHAnsi"/>
                 <w:sz w:val="28"/>
                 <w:szCs w:val="18"/>
               </w:rPr>
@@ -591,6 +630,7 @@
             <w:proofErr w:type="spellStart"/>
             <w:r>
               <w:rPr>
+                <w:rFonts w:asciiTheme="majorHAnsi" w:hAnsiTheme="majorHAnsi"/>
                 <w:sz w:val="28"/>
                 <w:szCs w:val="18"/>
               </w:rPr>
@@ -608,6 +648,7 @@
             <w:pPr>
               <w:jc w:val="center"/>
               <w:rPr>
+                <w:rFonts w:asciiTheme="majorHAnsi" w:hAnsiTheme="majorHAnsi"/>
                 <w:sz w:val="32"/>
               </w:rPr>
             </w:pPr>
@@ -616,6 +657,7 @@
             <w:pPr>
               <w:jc w:val="center"/>
               <w:rPr>
+                <w:rFonts w:asciiTheme="majorHAnsi" w:hAnsiTheme="majorHAnsi"/>
                 <w:sz w:val="32"/>
               </w:rPr>
             </w:pPr>
@@ -624,11 +666,13 @@
             <w:pPr>
               <w:jc w:val="center"/>
               <w:rPr>
+                <w:rFonts w:asciiTheme="majorHAnsi" w:hAnsiTheme="majorHAnsi"/>
                 <w:sz w:val="32"/>
               </w:rPr>
             </w:pPr>
             <w:r>
               <w:rPr>
+                <w:rFonts w:asciiTheme="majorHAnsi" w:hAnsiTheme="majorHAnsi"/>
                 <w:sz w:val="32"/>
               </w:rPr>
               <w:t>Web Development and BI</w:t>
@@ -649,12 +693,14 @@
             <w:pPr>
               <w:jc w:val="center"/>
               <w:rPr>
+                <w:rFonts w:asciiTheme="majorHAnsi" w:hAnsiTheme="majorHAnsi"/>
                 <w:sz w:val="28"/>
                 <w:szCs w:val="18"/>
               </w:rPr>
             </w:pPr>
             <w:r>
               <w:rPr>
+                <w:rFonts w:asciiTheme="majorHAnsi" w:hAnsiTheme="majorHAnsi"/>
                 <w:sz w:val="28"/>
                 <w:szCs w:val="18"/>
               </w:rPr>
@@ -670,12 +716,14 @@
             <w:pPr>
               <w:jc w:val="center"/>
               <w:rPr>
+                <w:rFonts w:asciiTheme="majorHAnsi" w:hAnsiTheme="majorHAnsi"/>
                 <w:sz w:val="28"/>
                 <w:szCs w:val="18"/>
               </w:rPr>
             </w:pPr>
             <w:r>
               <w:rPr>
+                <w:rFonts w:asciiTheme="majorHAnsi" w:hAnsiTheme="majorHAnsi"/>
                 <w:sz w:val="28"/>
                 <w:szCs w:val="18"/>
               </w:rPr>
@@ -684,6 +732,7 @@
             <w:proofErr w:type="spellStart"/>
             <w:r>
               <w:rPr>
+                <w:rFonts w:asciiTheme="majorHAnsi" w:hAnsiTheme="majorHAnsi"/>
                 <w:sz w:val="28"/>
                 <w:szCs w:val="18"/>
               </w:rPr>
@@ -701,6 +750,7 @@
             <w:pPr>
               <w:jc w:val="center"/>
               <w:rPr>
+                <w:rFonts w:asciiTheme="majorHAnsi" w:hAnsiTheme="majorHAnsi"/>
                 <w:sz w:val="32"/>
               </w:rPr>
             </w:pPr>
@@ -720,12 +770,14 @@
             <w:pPr>
               <w:jc w:val="center"/>
               <w:rPr>
+                <w:rFonts w:asciiTheme="majorHAnsi" w:hAnsiTheme="majorHAnsi"/>
                 <w:sz w:val="28"/>
                 <w:szCs w:val="18"/>
               </w:rPr>
             </w:pPr>
             <w:r>
               <w:rPr>
+                <w:rFonts w:asciiTheme="majorHAnsi" w:hAnsiTheme="majorHAnsi"/>
                 <w:sz w:val="28"/>
                 <w:szCs w:val="18"/>
               </w:rPr>
@@ -741,12 +793,14 @@
             <w:pPr>
               <w:jc w:val="center"/>
               <w:rPr>
+                <w:rFonts w:asciiTheme="majorHAnsi" w:hAnsiTheme="majorHAnsi"/>
                 <w:sz w:val="28"/>
                 <w:szCs w:val="18"/>
               </w:rPr>
             </w:pPr>
             <w:r>
               <w:rPr>
+                <w:rFonts w:asciiTheme="majorHAnsi" w:hAnsiTheme="majorHAnsi"/>
                 <w:sz w:val="28"/>
                 <w:szCs w:val="18"/>
               </w:rPr>
@@ -763,6 +817,7 @@
             <w:pPr>
               <w:jc w:val="center"/>
               <w:rPr>
+                <w:rFonts w:asciiTheme="majorHAnsi" w:hAnsiTheme="majorHAnsi"/>
                 <w:sz w:val="32"/>
               </w:rPr>
             </w:pPr>
@@ -782,12 +837,14 @@
             <w:pPr>
               <w:jc w:val="center"/>
               <w:rPr>
+                <w:rFonts w:asciiTheme="majorHAnsi" w:hAnsiTheme="majorHAnsi"/>
                 <w:sz w:val="28"/>
                 <w:szCs w:val="18"/>
               </w:rPr>
             </w:pPr>
             <w:r>
               <w:rPr>
+                <w:rFonts w:asciiTheme="majorHAnsi" w:hAnsiTheme="majorHAnsi"/>
                 <w:sz w:val="28"/>
                 <w:szCs w:val="18"/>
               </w:rPr>
@@ -803,12 +860,14 @@
             <w:pPr>
               <w:jc w:val="center"/>
               <w:rPr>
+                <w:rFonts w:asciiTheme="majorHAnsi" w:hAnsiTheme="majorHAnsi"/>
                 <w:sz w:val="28"/>
                 <w:szCs w:val="18"/>
               </w:rPr>
             </w:pPr>
             <w:r>
               <w:rPr>
+                <w:rFonts w:asciiTheme="majorHAnsi" w:hAnsiTheme="majorHAnsi"/>
                 <w:sz w:val="28"/>
                 <w:szCs w:val="18"/>
               </w:rPr>
@@ -817,6 +876,7 @@
             <w:proofErr w:type="spellStart"/>
             <w:r>
               <w:rPr>
+                <w:rFonts w:asciiTheme="majorHAnsi" w:hAnsiTheme="majorHAnsi"/>
                 <w:sz w:val="28"/>
                 <w:szCs w:val="18"/>
               </w:rPr>
@@ -834,6 +894,7 @@
             <w:pPr>
               <w:jc w:val="center"/>
               <w:rPr>
+                <w:rFonts w:asciiTheme="majorHAnsi" w:hAnsiTheme="majorHAnsi"/>
                 <w:sz w:val="32"/>
               </w:rPr>
             </w:pPr>
@@ -853,12 +914,14 @@
             <w:pPr>
               <w:jc w:val="center"/>
               <w:rPr>
+                <w:rFonts w:asciiTheme="majorHAnsi" w:hAnsiTheme="majorHAnsi"/>
                 <w:sz w:val="28"/>
                 <w:szCs w:val="18"/>
               </w:rPr>
             </w:pPr>
             <w:r>
               <w:rPr>
+                <w:rFonts w:asciiTheme="majorHAnsi" w:hAnsiTheme="majorHAnsi"/>
                 <w:sz w:val="28"/>
                 <w:szCs w:val="18"/>
               </w:rPr>
@@ -874,12 +937,14 @@
             <w:pPr>
               <w:jc w:val="center"/>
               <w:rPr>
+                <w:rFonts w:asciiTheme="majorHAnsi" w:hAnsiTheme="majorHAnsi"/>
                 <w:sz w:val="28"/>
                 <w:szCs w:val="18"/>
               </w:rPr>
             </w:pPr>
             <w:r>
               <w:rPr>
+                <w:rFonts w:asciiTheme="majorHAnsi" w:hAnsiTheme="majorHAnsi"/>
                 <w:sz w:val="28"/>
                 <w:szCs w:val="18"/>
               </w:rPr>
@@ -888,6 +953,7 @@
             <w:proofErr w:type="spellStart"/>
             <w:r>
               <w:rPr>
+                <w:rFonts w:asciiTheme="majorHAnsi" w:hAnsiTheme="majorHAnsi"/>
                 <w:sz w:val="28"/>
                 <w:szCs w:val="18"/>
               </w:rPr>
@@ -905,6 +971,7 @@
             <w:pPr>
               <w:jc w:val="center"/>
               <w:rPr>
+                <w:rFonts w:asciiTheme="majorHAnsi" w:hAnsiTheme="majorHAnsi"/>
                 <w:sz w:val="32"/>
               </w:rPr>
             </w:pPr>
@@ -924,12 +991,14 @@
             <w:pPr>
               <w:jc w:val="center"/>
               <w:rPr>
+                <w:rFonts w:asciiTheme="majorHAnsi" w:hAnsiTheme="majorHAnsi"/>
                 <w:sz w:val="28"/>
                 <w:szCs w:val="18"/>
               </w:rPr>
             </w:pPr>
             <w:r>
               <w:rPr>
+                <w:rFonts w:asciiTheme="majorHAnsi" w:hAnsiTheme="majorHAnsi"/>
                 <w:sz w:val="28"/>
                 <w:szCs w:val="18"/>
               </w:rPr>
@@ -945,12 +1014,14 @@
             <w:pPr>
               <w:jc w:val="center"/>
               <w:rPr>
+                <w:rFonts w:asciiTheme="majorHAnsi" w:hAnsiTheme="majorHAnsi"/>
                 <w:sz w:val="28"/>
                 <w:szCs w:val="18"/>
               </w:rPr>
             </w:pPr>
             <w:r>
               <w:rPr>
+                <w:rFonts w:asciiTheme="majorHAnsi" w:hAnsiTheme="majorHAnsi"/>
                 <w:sz w:val="28"/>
                 <w:szCs w:val="18"/>
               </w:rPr>
@@ -967,6 +1038,7 @@
             <w:pPr>
               <w:jc w:val="center"/>
               <w:rPr>
+                <w:rFonts w:asciiTheme="majorHAnsi" w:hAnsiTheme="majorHAnsi"/>
                 <w:sz w:val="32"/>
               </w:rPr>
             </w:pPr>
@@ -978,6 +1050,7 @@
       <w:pPr>
         <w:jc w:val="center"/>
         <w:rPr>
+          <w:rFonts w:asciiTheme="majorHAnsi" w:hAnsiTheme="majorHAnsi"/>
           <w:sz w:val="32"/>
         </w:rPr>
       </w:pPr>
@@ -986,6 +1059,7 @@
       <w:pPr>
         <w:jc w:val="center"/>
         <w:rPr>
+          <w:rFonts w:asciiTheme="majorHAnsi" w:hAnsiTheme="majorHAnsi"/>
           <w:sz w:val="40"/>
           <w:szCs w:val="40"/>
         </w:rPr>
@@ -995,6 +1069,7 @@
       <w:pPr>
         <w:jc w:val="center"/>
         <w:rPr>
+          <w:rFonts w:asciiTheme="majorHAnsi" w:hAnsiTheme="majorHAnsi"/>
           <w:sz w:val="40"/>
           <w:szCs w:val="40"/>
         </w:rPr>
@@ -1004,12 +1079,14 @@
       <w:pPr>
         <w:jc w:val="center"/>
         <w:rPr>
+          <w:rFonts w:asciiTheme="majorHAnsi" w:hAnsiTheme="majorHAnsi"/>
           <w:sz w:val="40"/>
           <w:szCs w:val="40"/>
         </w:rPr>
       </w:pPr>
       <w:r>
         <w:rPr>
+          <w:rFonts w:asciiTheme="majorHAnsi" w:hAnsiTheme="majorHAnsi"/>
           <w:sz w:val="40"/>
           <w:szCs w:val="40"/>
         </w:rPr>
@@ -1017,6 +1094,7 @@
       </w:r>
       <w:r>
         <w:rPr>
+          <w:rFonts w:asciiTheme="majorHAnsi" w:hAnsiTheme="majorHAnsi"/>
           <w:sz w:val="40"/>
           <w:szCs w:val="40"/>
         </w:rPr>
@@ -1026,6 +1104,7 @@
       <w:proofErr w:type="spellStart"/>
       <w:r>
         <w:rPr>
+          <w:rFonts w:asciiTheme="majorHAnsi" w:hAnsiTheme="majorHAnsi"/>
           <w:sz w:val="40"/>
           <w:szCs w:val="40"/>
         </w:rPr>
@@ -1034,6 +1113,7 @@
       <w:proofErr w:type="spellEnd"/>
       <w:r>
         <w:rPr>
+          <w:rFonts w:asciiTheme="majorHAnsi" w:hAnsiTheme="majorHAnsi"/>
           <w:sz w:val="40"/>
           <w:szCs w:val="40"/>
         </w:rPr>
@@ -1042,6 +1122,7 @@
       <w:proofErr w:type="spellStart"/>
       <w:r>
         <w:rPr>
+          <w:rFonts w:asciiTheme="majorHAnsi" w:hAnsiTheme="majorHAnsi"/>
           <w:sz w:val="40"/>
           <w:szCs w:val="40"/>
         </w:rPr>
@@ -1053,6 +1134,7 @@
       <w:pPr>
         <w:jc w:val="center"/>
         <w:rPr>
+          <w:rFonts w:asciiTheme="majorHAnsi" w:hAnsiTheme="majorHAnsi"/>
           <w:sz w:val="48"/>
         </w:rPr>
       </w:pPr>
@@ -1065,17 +1147,20 @@
           <w:tab w:val="left" w:pos="7800"/>
         </w:tabs>
         <w:rPr>
+          <w:rFonts w:asciiTheme="majorHAnsi" w:hAnsiTheme="majorHAnsi"/>
           <w:sz w:val="32"/>
         </w:rPr>
       </w:pPr>
       <w:r>
         <w:rPr>
+          <w:rFonts w:asciiTheme="majorHAnsi" w:hAnsiTheme="majorHAnsi"/>
           <w:sz w:val="32"/>
         </w:rPr>
         <w:tab/>
       </w:r>
       <w:r>
         <w:rPr>
+          <w:rFonts w:asciiTheme="majorHAnsi" w:hAnsiTheme="majorHAnsi"/>
           <w:sz w:val="32"/>
         </w:rPr>
         <w:tab/>
@@ -1085,11 +1170,13 @@
       <w:pPr>
         <w:jc w:val="center"/>
         <w:rPr>
+          <w:rFonts w:asciiTheme="majorHAnsi" w:hAnsiTheme="majorHAnsi"/>
           <w:sz w:val="48"/>
         </w:rPr>
       </w:pPr>
       <w:r>
         <w:rPr>
+          <w:rFonts w:asciiTheme="majorHAnsi" w:hAnsiTheme="majorHAnsi"/>
           <w:sz w:val="48"/>
         </w:rPr>
         <w:t>Intake 42</w:t>
@@ -1099,17 +1186,20 @@
       <w:pPr>
         <w:jc w:val="center"/>
         <w:rPr>
+          <w:rFonts w:asciiTheme="majorHAnsi" w:hAnsiTheme="majorHAnsi"/>
           <w:sz w:val="48"/>
         </w:rPr>
       </w:pPr>
       <w:r>
         <w:rPr>
+          <w:rFonts w:asciiTheme="majorHAnsi" w:hAnsiTheme="majorHAnsi"/>
           <w:sz w:val="48"/>
         </w:rPr>
         <w:t>Sunday,17</w:t>
       </w:r>
       <w:r>
         <w:rPr>
+          <w:rFonts w:asciiTheme="majorHAnsi" w:hAnsiTheme="majorHAnsi"/>
           <w:sz w:val="48"/>
           <w:vertAlign w:val="superscript"/>
         </w:rPr>
@@ -1117,6 +1207,7 @@
       </w:r>
       <w:r>
         <w:rPr>
+          <w:rFonts w:asciiTheme="majorHAnsi" w:hAnsiTheme="majorHAnsi"/>
           <w:sz w:val="48"/>
         </w:rPr>
         <w:t xml:space="preserve"> of July 2022</w:t>
@@ -1126,6 +1217,7 @@
       <w:pPr>
         <w:jc w:val="center"/>
         <w:rPr>
+          <w:rFonts w:asciiTheme="majorHAnsi" w:hAnsiTheme="majorHAnsi"/>
           <w:sz w:val="32"/>
         </w:rPr>
       </w:pPr>
@@ -1137,6 +1229,7 @@
           <w:tab w:val="right" w:leader="dot" w:pos="9350"/>
         </w:tabs>
         <w:rPr>
+          <w:rFonts w:asciiTheme="majorHAnsi" w:hAnsiTheme="majorHAnsi"/>
           <w:b w:val="0"/>
           <w:caps w:val="0"/>
           <w:noProof/>
@@ -1145,6 +1238,7 @@
       </w:pPr>
       <w:r>
         <w:rPr>
+          <w:rFonts w:asciiTheme="majorHAnsi" w:hAnsiTheme="majorHAnsi"/>
           <w:noProof/>
         </w:rPr>
         <w:lastRenderedPageBreak/>
@@ -1152,12 +1246,14 @@
       </w:r>
       <w:r>
         <w:rPr>
-          <w:noProof/>
-        </w:rPr>
-        <w:tab/>
-      </w:r>
-      <w:r>
-        <w:rPr>
+          <w:rFonts w:asciiTheme="majorHAnsi" w:hAnsiTheme="majorHAnsi"/>
+          <w:noProof/>
+        </w:rPr>
+        <w:tab/>
+      </w:r>
+      <w:r>
+        <w:rPr>
+          <w:rFonts w:asciiTheme="majorHAnsi" w:hAnsiTheme="majorHAnsi"/>
           <w:noProof/>
         </w:rPr>
         <w:t>1</w:t>
@@ -1170,6 +1266,7 @@
           <w:tab w:val="right" w:leader="dot" w:pos="9350"/>
         </w:tabs>
         <w:rPr>
+          <w:rFonts w:asciiTheme="majorHAnsi" w:hAnsiTheme="majorHAnsi"/>
           <w:smallCaps w:val="0"/>
           <w:noProof/>
           <w:sz w:val="24"/>
@@ -1177,18 +1274,21 @@
       </w:pPr>
       <w:r>
         <w:rPr>
+          <w:rFonts w:asciiTheme="majorHAnsi" w:hAnsiTheme="majorHAnsi"/>
           <w:noProof/>
         </w:rPr>
         <w:t>1.1 Background</w:t>
       </w:r>
       <w:r>
         <w:rPr>
+          <w:rFonts w:asciiTheme="majorHAnsi" w:hAnsiTheme="majorHAnsi"/>
           <w:noProof/>
         </w:rPr>
         <w:t>(Problem)</w:t>
       </w:r>
       <w:r>
         <w:rPr>
+          <w:rFonts w:asciiTheme="majorHAnsi" w:hAnsiTheme="majorHAnsi"/>
           <w:noProof/>
         </w:rPr>
         <w:tab/>
@@ -1201,77 +1301,72 @@
           <w:tab w:val="right" w:leader="dot" w:pos="9350"/>
         </w:tabs>
         <w:rPr>
-          <w:noProof/>
-        </w:rPr>
-      </w:pPr>
-      <w:r>
-        <w:rPr>
+          <w:rFonts w:asciiTheme="majorHAnsi" w:hAnsiTheme="majorHAnsi"/>
+          <w:noProof/>
+        </w:rPr>
+      </w:pPr>
+      <w:r>
+        <w:rPr>
+          <w:rFonts w:asciiTheme="majorHAnsi" w:hAnsiTheme="majorHAnsi"/>
           <w:noProof/>
         </w:rPr>
         <w:t>1.2 Purpose</w:t>
       </w:r>
       <w:r>
         <w:rPr>
-          <w:noProof/>
-        </w:rPr>
-        <w:tab/>
-      </w:r>
-    </w:p>
-    <w:p>
-      <w:pPr>
-        <w:rPr>
+          <w:rFonts w:asciiTheme="majorHAnsi" w:hAnsiTheme="majorHAnsi"/>
+          <w:noProof/>
+        </w:rPr>
+        <w:tab/>
+      </w:r>
+    </w:p>
+    <w:p>
+      <w:pPr>
+        <w:rPr>
+          <w:rFonts w:asciiTheme="majorHAnsi" w:hAnsiTheme="majorHAnsi"/>
           <w:smallCaps/>
           <w:noProof/>
           <w:sz w:val="20"/>
         </w:rPr>
       </w:pPr>
       <w:r>
+        <w:rPr>
+          <w:rFonts w:asciiTheme="majorHAnsi" w:hAnsiTheme="majorHAnsi"/>
+        </w:rPr>
         <w:tab/>
         <w:t xml:space="preserve"> </w:t>
       </w:r>
       <w:r>
         <w:rPr>
+          <w:rFonts w:asciiTheme="majorHAnsi" w:hAnsiTheme="majorHAnsi"/>
           <w:smallCaps/>
           <w:noProof/>
           <w:sz w:val="20"/>
         </w:rPr>
-        <w:t>1.3 Previous work</w:t>
-      </w:r>
-      <w:r>
-        <w:rPr>
+        <w:t>1.3 Previous work  done</w:t>
+      </w:r>
+      <w:r>
+        <w:rPr>
+          <w:rFonts w:asciiTheme="majorHAnsi" w:hAnsiTheme="majorHAnsi"/>
           <w:smallCaps/>
           <w:noProof/>
           <w:sz w:val="20"/>
         </w:rPr>
-        <w:t xml:space="preserve"> </w:t>
-      </w:r>
-      <w:r>
-        <w:rPr>
+        <w:t>(Competitors Analysis)………………………………………………………………</w:t>
+      </w:r>
+    </w:p>
+    <w:p>
+      <w:pPr>
+        <w:rPr>
+          <w:rFonts w:asciiTheme="majorHAnsi" w:hAnsiTheme="majorHAnsi"/>
           <w:smallCaps/>
           <w:noProof/>
           <w:sz w:val="20"/>
         </w:rPr>
-        <w:t xml:space="preserve"> done</w:t>
-      </w:r>
-      <w:r>
-        <w:rPr>
-          <w:smallCaps/>
-          <w:noProof/>
-          <w:sz w:val="20"/>
-        </w:rPr>
-        <w:t>(Competitors Analysis)………………………………………………………………</w:t>
-      </w:r>
-    </w:p>
-    <w:p>
-      <w:pPr>
-        <w:rPr>
-          <w:smallCaps/>
-          <w:noProof/>
-          <w:sz w:val="20"/>
-        </w:rPr>
-      </w:pPr>
-      <w:r>
-        <w:rPr>
+      </w:pPr>
+      <w:r>
+        <w:rPr>
+          <w:rFonts w:asciiTheme="majorHAnsi" w:hAnsiTheme="majorHAnsi"/>
           <w:smallCaps/>
           <w:noProof/>
           <w:sz w:val="20"/>
@@ -1287,48 +1382,58 @@
           <w:tab w:val="right" w:leader="dot" w:pos="9350"/>
         </w:tabs>
         <w:rPr>
-          <w:noProof/>
-        </w:rPr>
-      </w:pPr>
-      <w:r>
-        <w:rPr>
+          <w:rFonts w:asciiTheme="majorHAnsi" w:hAnsiTheme="majorHAnsi"/>
+          <w:noProof/>
+        </w:rPr>
+      </w:pPr>
+      <w:r>
+        <w:rPr>
+          <w:rFonts w:asciiTheme="majorHAnsi" w:hAnsiTheme="majorHAnsi"/>
           <w:noProof/>
         </w:rPr>
         <w:t xml:space="preserve">1.5 </w:t>
       </w:r>
       <w:r>
         <w:rPr>
+          <w:rFonts w:asciiTheme="majorHAnsi" w:hAnsiTheme="majorHAnsi"/>
           <w:noProof/>
         </w:rPr>
         <w:t xml:space="preserve"> </w:t>
       </w:r>
       <w:r>
         <w:rPr>
+          <w:rFonts w:asciiTheme="majorHAnsi" w:hAnsiTheme="majorHAnsi"/>
           <w:noProof/>
         </w:rPr>
         <w:t>Scope</w:t>
       </w:r>
       <w:r>
         <w:rPr>
-          <w:noProof/>
-        </w:rPr>
-        <w:tab/>
-      </w:r>
-    </w:p>
-    <w:p>
-      <w:pPr>
-        <w:rPr>
+          <w:rFonts w:asciiTheme="majorHAnsi" w:hAnsiTheme="majorHAnsi"/>
+          <w:noProof/>
+        </w:rPr>
+        <w:tab/>
+      </w:r>
+    </w:p>
+    <w:p>
+      <w:pPr>
+        <w:rPr>
+          <w:rFonts w:asciiTheme="majorHAnsi" w:hAnsiTheme="majorHAnsi"/>
           <w:smallCaps/>
           <w:noProof/>
           <w:sz w:val="20"/>
         </w:rPr>
       </w:pPr>
       <w:r>
+        <w:rPr>
+          <w:rFonts w:asciiTheme="majorHAnsi" w:hAnsiTheme="majorHAnsi"/>
+        </w:rPr>
         <w:tab/>
         <w:t xml:space="preserve"> </w:t>
       </w:r>
       <w:r>
         <w:rPr>
+          <w:rFonts w:asciiTheme="majorHAnsi" w:hAnsiTheme="majorHAnsi"/>
           <w:smallCaps/>
           <w:noProof/>
           <w:sz w:val="20"/>
@@ -1337,6 +1442,7 @@
       </w:r>
       <w:r>
         <w:rPr>
+          <w:rFonts w:asciiTheme="majorHAnsi" w:hAnsiTheme="majorHAnsi"/>
           <w:smallCaps/>
           <w:noProof/>
           <w:sz w:val="20"/>
@@ -1345,6 +1451,7 @@
       </w:r>
       <w:r>
         <w:rPr>
+          <w:rFonts w:asciiTheme="majorHAnsi" w:hAnsiTheme="majorHAnsi"/>
           <w:smallCaps/>
           <w:noProof/>
           <w:sz w:val="20"/>
@@ -1353,6 +1460,7 @@
       </w:r>
       <w:r>
         <w:rPr>
+          <w:rFonts w:asciiTheme="majorHAnsi" w:hAnsiTheme="majorHAnsi"/>
           <w:smallCaps/>
           <w:noProof/>
           <w:sz w:val="20"/>
@@ -1361,8 +1469,14 @@
       </w:r>
     </w:p>
     <w:p>
-      <w:r>
-        <w:rPr>
+      <w:pPr>
+        <w:rPr>
+          <w:rFonts w:asciiTheme="majorHAnsi" w:hAnsiTheme="majorHAnsi"/>
+        </w:rPr>
+      </w:pPr>
+      <w:r>
+        <w:rPr>
+          <w:rFonts w:asciiTheme="majorHAnsi" w:hAnsiTheme="majorHAnsi"/>
           <w:smallCaps/>
           <w:noProof/>
           <w:sz w:val="20"/>
@@ -1378,6 +1492,7 @@
           <w:tab w:val="right" w:leader="dot" w:pos="9350"/>
         </w:tabs>
         <w:rPr>
+          <w:rFonts w:asciiTheme="majorHAnsi" w:hAnsiTheme="majorHAnsi"/>
           <w:smallCaps/>
           <w:noProof/>
           <w:sz w:val="24"/>
@@ -1391,6 +1506,7 @@
           <w:tab w:val="right" w:leader="dot" w:pos="9350"/>
         </w:tabs>
         <w:rPr>
+          <w:rFonts w:asciiTheme="majorHAnsi" w:hAnsiTheme="majorHAnsi"/>
           <w:b w:val="0"/>
           <w:i/>
           <w:caps w:val="0"/>
@@ -1400,18 +1516,21 @@
       </w:pPr>
       <w:r>
         <w:rPr>
+          <w:rFonts w:asciiTheme="majorHAnsi" w:hAnsiTheme="majorHAnsi"/>
           <w:noProof/>
         </w:rPr>
         <w:t>2. Requirements</w:t>
       </w:r>
       <w:r>
         <w:rPr>
-          <w:noProof/>
-        </w:rPr>
-        <w:tab/>
-      </w:r>
-      <w:r>
-        <w:rPr>
+          <w:rFonts w:asciiTheme="majorHAnsi" w:hAnsiTheme="majorHAnsi"/>
+          <w:noProof/>
+        </w:rPr>
+        <w:tab/>
+      </w:r>
+      <w:r>
+        <w:rPr>
+          <w:rFonts w:asciiTheme="majorHAnsi" w:hAnsiTheme="majorHAnsi"/>
           <w:noProof/>
         </w:rPr>
         <w:t>6</w:t>
@@ -1424,6 +1543,7 @@
           <w:tab w:val="right" w:leader="dot" w:pos="9350"/>
         </w:tabs>
         <w:rPr>
+          <w:rFonts w:asciiTheme="majorHAnsi" w:hAnsiTheme="majorHAnsi"/>
           <w:smallCaps w:val="0"/>
           <w:noProof/>
           <w:sz w:val="24"/>
@@ -1431,6 +1551,7 @@
       </w:pPr>
       <w:r>
         <w:rPr>
+          <w:rFonts w:asciiTheme="majorHAnsi" w:hAnsiTheme="majorHAnsi"/>
           <w:i/>
           <w:noProof/>
         </w:rPr>
@@ -1438,6 +1559,7 @@
       </w:r>
       <w:r>
         <w:rPr>
+          <w:rFonts w:asciiTheme="majorHAnsi" w:hAnsiTheme="majorHAnsi"/>
           <w:i/>
           <w:noProof/>
         </w:rPr>
@@ -1445,6 +1567,7 @@
       </w:r>
       <w:r>
         <w:rPr>
+          <w:rFonts w:asciiTheme="majorHAnsi" w:hAnsiTheme="majorHAnsi"/>
           <w:i/>
           <w:noProof/>
         </w:rPr>
@@ -1458,6 +1581,7 @@
           <w:tab w:val="right" w:leader="dot" w:pos="9350"/>
         </w:tabs>
         <w:rPr>
+          <w:rFonts w:asciiTheme="majorHAnsi" w:hAnsiTheme="majorHAnsi"/>
           <w:i w:val="0"/>
           <w:noProof/>
           <w:sz w:val="24"/>
@@ -1465,54 +1589,63 @@
       </w:pPr>
       <w:r>
         <w:rPr>
+          <w:rFonts w:asciiTheme="majorHAnsi" w:hAnsiTheme="majorHAnsi"/>
           <w:noProof/>
         </w:rPr>
         <w:t>2</w:t>
       </w:r>
       <w:r>
         <w:rPr>
+          <w:rFonts w:asciiTheme="majorHAnsi" w:hAnsiTheme="majorHAnsi"/>
           <w:noProof/>
         </w:rPr>
         <w:t>.1.1&lt;</w:t>
       </w:r>
       <w:r>
         <w:rPr>
+          <w:rFonts w:asciiTheme="majorHAnsi" w:hAnsiTheme="majorHAnsi"/>
           <w:noProof/>
         </w:rPr>
         <w:t xml:space="preserve">List of </w:t>
       </w:r>
       <w:r>
         <w:rPr>
+          <w:rFonts w:asciiTheme="majorHAnsi" w:hAnsiTheme="majorHAnsi"/>
           <w:noProof/>
         </w:rPr>
         <w:t>Func</w:t>
       </w:r>
       <w:r>
         <w:rPr>
+          <w:rFonts w:asciiTheme="majorHAnsi" w:hAnsiTheme="majorHAnsi"/>
           <w:noProof/>
         </w:rPr>
         <w:t>tional Requirement</w:t>
       </w:r>
       <w:r>
         <w:rPr>
+          <w:rFonts w:asciiTheme="majorHAnsi" w:hAnsiTheme="majorHAnsi"/>
           <w:noProof/>
         </w:rPr>
         <w:t>s</w:t>
       </w:r>
       <w:r>
         <w:rPr>
+          <w:rFonts w:asciiTheme="majorHAnsi" w:hAnsiTheme="majorHAnsi"/>
           <w:noProof/>
         </w:rPr>
         <w:t xml:space="preserve"> or Features</w:t>
       </w:r>
       <w:r>
         <w:rPr>
+          <w:rFonts w:asciiTheme="majorHAnsi" w:hAnsiTheme="majorHAnsi"/>
           <w:noProof/>
         </w:rPr>
         <w:t>&gt;</w:t>
       </w:r>
       <w:r>
         <w:rPr>
+          <w:rFonts w:asciiTheme="majorHAnsi" w:hAnsiTheme="majorHAnsi"/>
           <w:noProof/>
         </w:rPr>
         <w:tab/>
@@ -1525,6 +1658,7 @@
           <w:tab w:val="right" w:leader="dot" w:pos="9350"/>
         </w:tabs>
         <w:rPr>
+          <w:rFonts w:asciiTheme="majorHAnsi" w:hAnsiTheme="majorHAnsi"/>
           <w:smallCaps w:val="0"/>
           <w:noProof/>
           <w:sz w:val="24"/>
@@ -1532,18 +1666,21 @@
       </w:pPr>
       <w:r>
         <w:rPr>
+          <w:rFonts w:asciiTheme="majorHAnsi" w:hAnsiTheme="majorHAnsi"/>
           <w:noProof/>
         </w:rPr>
         <w:t>2</w:t>
       </w:r>
       <w:r>
         <w:rPr>
+          <w:rFonts w:asciiTheme="majorHAnsi" w:hAnsiTheme="majorHAnsi"/>
           <w:noProof/>
         </w:rPr>
         <w:t>.2 Use Cases</w:t>
       </w:r>
       <w:r>
         <w:rPr>
+          <w:rFonts w:asciiTheme="majorHAnsi" w:hAnsiTheme="majorHAnsi"/>
           <w:noProof/>
         </w:rPr>
         <w:tab/>
@@ -1556,6 +1693,7 @@
           <w:tab w:val="right" w:leader="dot" w:pos="9350"/>
         </w:tabs>
         <w:rPr>
+          <w:rFonts w:asciiTheme="majorHAnsi" w:hAnsiTheme="majorHAnsi"/>
           <w:i w:val="0"/>
           <w:noProof/>
           <w:sz w:val="24"/>
@@ -1563,24 +1701,28 @@
       </w:pPr>
       <w:r>
         <w:rPr>
+          <w:rFonts w:asciiTheme="majorHAnsi" w:hAnsiTheme="majorHAnsi"/>
           <w:noProof/>
         </w:rPr>
         <w:t>2</w:t>
       </w:r>
       <w:r>
         <w:rPr>
+          <w:rFonts w:asciiTheme="majorHAnsi" w:hAnsiTheme="majorHAnsi"/>
           <w:noProof/>
         </w:rPr>
         <w:t xml:space="preserve">.2.1 </w:t>
       </w:r>
       <w:r>
         <w:rPr>
+          <w:rFonts w:asciiTheme="majorHAnsi" w:hAnsiTheme="majorHAnsi"/>
           <w:noProof/>
         </w:rPr>
         <w:t>Actors</w:t>
       </w:r>
       <w:r>
         <w:rPr>
+          <w:rFonts w:asciiTheme="majorHAnsi" w:hAnsiTheme="majorHAnsi"/>
           <w:noProof/>
         </w:rPr>
         <w:tab/>
@@ -1593,37 +1735,48 @@
           <w:tab w:val="right" w:leader="dot" w:pos="9350"/>
         </w:tabs>
         <w:rPr>
-          <w:noProof/>
-        </w:rPr>
-      </w:pPr>
-      <w:r>
-        <w:rPr>
+          <w:rFonts w:asciiTheme="majorHAnsi" w:hAnsiTheme="majorHAnsi"/>
+          <w:noProof/>
+        </w:rPr>
+      </w:pPr>
+      <w:r>
+        <w:rPr>
+          <w:rFonts w:asciiTheme="majorHAnsi" w:hAnsiTheme="majorHAnsi"/>
           <w:noProof/>
         </w:rPr>
         <w:t>2</w:t>
       </w:r>
       <w:r>
         <w:rPr>
+          <w:rFonts w:asciiTheme="majorHAnsi" w:hAnsiTheme="majorHAnsi"/>
           <w:noProof/>
         </w:rPr>
         <w:t xml:space="preserve">.2.2 </w:t>
       </w:r>
       <w:r>
         <w:rPr>
+          <w:rFonts w:asciiTheme="majorHAnsi" w:hAnsiTheme="majorHAnsi"/>
           <w:noProof/>
         </w:rPr>
         <w:t>List of Use Cases</w:t>
       </w:r>
       <w:r>
         <w:rPr>
-          <w:noProof/>
-        </w:rPr>
-        <w:tab/>
-      </w:r>
-    </w:p>
-    <w:p>
-      <w:r>
-        <w:rPr>
+          <w:rFonts w:asciiTheme="majorHAnsi" w:hAnsiTheme="majorHAnsi"/>
+          <w:noProof/>
+        </w:rPr>
+        <w:tab/>
+      </w:r>
+    </w:p>
+    <w:p>
+      <w:pPr>
+        <w:rPr>
+          <w:rFonts w:asciiTheme="majorHAnsi" w:hAnsiTheme="majorHAnsi"/>
+        </w:rPr>
+      </w:pPr>
+      <w:r>
+        <w:rPr>
+          <w:rFonts w:asciiTheme="majorHAnsi" w:hAnsiTheme="majorHAnsi"/>
           <w:i/>
           <w:noProof/>
           <w:sz w:val="20"/>
@@ -1632,6 +1785,7 @@
       </w:r>
       <w:r>
         <w:rPr>
+          <w:rFonts w:asciiTheme="majorHAnsi" w:hAnsiTheme="majorHAnsi"/>
           <w:i/>
           <w:noProof/>
           <w:sz w:val="20"/>
@@ -1641,6 +1795,7 @@
       </w:r>
       <w:r>
         <w:rPr>
+          <w:rFonts w:asciiTheme="majorHAnsi" w:hAnsiTheme="majorHAnsi"/>
           <w:i/>
           <w:noProof/>
           <w:sz w:val="20"/>
@@ -1649,19 +1804,12 @@
       </w:r>
       <w:r>
         <w:rPr>
+          <w:rFonts w:asciiTheme="majorHAnsi" w:hAnsiTheme="majorHAnsi"/>
           <w:i/>
           <w:noProof/>
           <w:sz w:val="20"/>
         </w:rPr>
-        <w:t>.2.3 Use Case Diagrams</w:t>
-      </w:r>
-      <w:r>
-        <w:rPr>
-          <w:i/>
-          <w:noProof/>
-          <w:sz w:val="20"/>
-        </w:rPr>
-        <w:t>…………………………………………………………………………………………………….</w:t>
+        <w:t>.2.3 Use Case Diagrams…………………………………………………………………………………………………….</w:t>
       </w:r>
     </w:p>
     <w:p>
@@ -1671,6 +1819,7 @@
           <w:tab w:val="right" w:leader="dot" w:pos="9350"/>
         </w:tabs>
         <w:rPr>
+          <w:rFonts w:asciiTheme="majorHAnsi" w:hAnsiTheme="majorHAnsi"/>
           <w:smallCaps w:val="0"/>
           <w:noProof/>
           <w:sz w:val="24"/>
@@ -1678,30 +1827,28 @@
       </w:pPr>
       <w:r>
         <w:rPr>
+          <w:rFonts w:asciiTheme="majorHAnsi" w:hAnsiTheme="majorHAnsi"/>
           <w:noProof/>
         </w:rPr>
         <w:t>2</w:t>
       </w:r>
       <w:r>
         <w:rPr>
-          <w:noProof/>
-        </w:rPr>
-        <w:t>.3</w:t>
-      </w:r>
-      <w:r>
-        <w:rPr>
-          <w:noProof/>
-        </w:rPr>
-        <w:t xml:space="preserve"> </w:t>
-      </w:r>
-      <w:r>
-        <w:rPr>
+          <w:rFonts w:asciiTheme="majorHAnsi" w:hAnsiTheme="majorHAnsi"/>
+          <w:noProof/>
+        </w:rPr>
+        <w:t xml:space="preserve">.3 </w:t>
+      </w:r>
+      <w:r>
+        <w:rPr>
+          <w:rFonts w:asciiTheme="majorHAnsi" w:hAnsiTheme="majorHAnsi"/>
           <w:noProof/>
         </w:rPr>
         <w:t>Classes</w:t>
       </w:r>
       <w:r>
         <w:rPr>
+          <w:rFonts w:asciiTheme="majorHAnsi" w:hAnsiTheme="majorHAnsi"/>
           <w:noProof/>
         </w:rPr>
         <w:tab/>
@@ -1714,6 +1861,7 @@
           <w:tab w:val="right" w:leader="dot" w:pos="9350"/>
         </w:tabs>
         <w:rPr>
+          <w:rFonts w:asciiTheme="majorHAnsi" w:hAnsiTheme="majorHAnsi"/>
           <w:i w:val="0"/>
           <w:noProof/>
           <w:sz w:val="24"/>
@@ -1721,48 +1869,56 @@
       </w:pPr>
       <w:r>
         <w:rPr>
+          <w:rFonts w:asciiTheme="majorHAnsi" w:hAnsiTheme="majorHAnsi"/>
           <w:noProof/>
         </w:rPr>
         <w:t>2</w:t>
       </w:r>
       <w:r>
         <w:rPr>
+          <w:rFonts w:asciiTheme="majorHAnsi" w:hAnsiTheme="majorHAnsi"/>
           <w:noProof/>
         </w:rPr>
         <w:t>.3.1 &lt;</w:t>
       </w:r>
       <w:r>
         <w:rPr>
+          <w:rFonts w:asciiTheme="majorHAnsi" w:hAnsiTheme="majorHAnsi"/>
           <w:noProof/>
         </w:rPr>
         <w:t xml:space="preserve">List of </w:t>
       </w:r>
       <w:r>
         <w:rPr>
+          <w:rFonts w:asciiTheme="majorHAnsi" w:hAnsiTheme="majorHAnsi"/>
           <w:noProof/>
         </w:rPr>
         <w:t>Class</w:t>
       </w:r>
       <w:r>
         <w:rPr>
+          <w:rFonts w:asciiTheme="majorHAnsi" w:hAnsiTheme="majorHAnsi"/>
           <w:noProof/>
         </w:rPr>
         <w:t>es</w:t>
       </w:r>
       <w:r>
         <w:rPr>
+          <w:rFonts w:asciiTheme="majorHAnsi" w:hAnsiTheme="majorHAnsi"/>
           <w:noProof/>
         </w:rPr>
         <w:t xml:space="preserve"> </w:t>
       </w:r>
       <w:r>
         <w:rPr>
+          <w:rFonts w:asciiTheme="majorHAnsi" w:hAnsiTheme="majorHAnsi"/>
           <w:noProof/>
         </w:rPr>
         <w:t>&gt;</w:t>
       </w:r>
       <w:r>
         <w:rPr>
+          <w:rFonts w:asciiTheme="majorHAnsi" w:hAnsiTheme="majorHAnsi"/>
           <w:noProof/>
         </w:rPr>
         <w:tab/>
@@ -1775,6 +1931,7 @@
           <w:tab w:val="right" w:leader="dot" w:pos="9350"/>
         </w:tabs>
         <w:rPr>
+          <w:rFonts w:asciiTheme="majorHAnsi" w:hAnsiTheme="majorHAnsi"/>
           <w:smallCaps w:val="0"/>
           <w:noProof/>
           <w:sz w:val="24"/>
@@ -1782,18 +1939,21 @@
       </w:pPr>
       <w:r>
         <w:rPr>
+          <w:rFonts w:asciiTheme="majorHAnsi" w:hAnsiTheme="majorHAnsi"/>
           <w:noProof/>
         </w:rPr>
         <w:t>2</w:t>
       </w:r>
       <w:r>
         <w:rPr>
+          <w:rFonts w:asciiTheme="majorHAnsi" w:hAnsiTheme="majorHAnsi"/>
           <w:noProof/>
         </w:rPr>
         <w:t>.4 Non-Functional Requirements</w:t>
       </w:r>
       <w:r>
         <w:rPr>
+          <w:rFonts w:asciiTheme="majorHAnsi" w:hAnsiTheme="majorHAnsi"/>
           <w:noProof/>
         </w:rPr>
         <w:tab/>
@@ -1806,35 +1966,41 @@
           <w:tab w:val="right" w:leader="dot" w:pos="9350"/>
         </w:tabs>
         <w:rPr>
-          <w:noProof/>
-        </w:rPr>
-      </w:pPr>
-      <w:r>
-        <w:rPr>
+          <w:rFonts w:asciiTheme="majorHAnsi" w:hAnsiTheme="majorHAnsi"/>
+          <w:noProof/>
+        </w:rPr>
+      </w:pPr>
+      <w:r>
+        <w:rPr>
+          <w:rFonts w:asciiTheme="majorHAnsi" w:hAnsiTheme="majorHAnsi"/>
           <w:noProof/>
         </w:rPr>
         <w:t>2.4</w:t>
       </w:r>
       <w:r>
         <w:rPr>
+          <w:rFonts w:asciiTheme="majorHAnsi" w:hAnsiTheme="majorHAnsi"/>
           <w:noProof/>
         </w:rPr>
         <w:t>.1 Performance</w:t>
       </w:r>
       <w:r>
         <w:rPr>
+          <w:rFonts w:asciiTheme="majorHAnsi" w:hAnsiTheme="majorHAnsi"/>
           <w:noProof/>
         </w:rPr>
         <w:t xml:space="preserve"> Requirements</w:t>
       </w:r>
       <w:r>
         <w:rPr>
+          <w:rFonts w:asciiTheme="majorHAnsi" w:hAnsiTheme="majorHAnsi"/>
           <w:noProof/>
         </w:rPr>
         <w:t>(Availability, Security……etc.)</w:t>
       </w:r>
       <w:r>
         <w:rPr>
+          <w:rFonts w:asciiTheme="majorHAnsi" w:hAnsiTheme="majorHAnsi"/>
           <w:noProof/>
         </w:rPr>
         <w:tab/>
@@ -1848,6 +2014,7 @@
         </w:tabs>
         <w:ind w:left="0"/>
         <w:rPr>
+          <w:rFonts w:asciiTheme="majorHAnsi" w:hAnsiTheme="majorHAnsi"/>
           <w:i w:val="0"/>
           <w:noProof/>
           <w:sz w:val="24"/>
@@ -1861,47 +2028,60 @@
           <w:tab w:val="right" w:leader="dot" w:pos="9350"/>
         </w:tabs>
         <w:rPr>
-          <w:noProof/>
-        </w:rPr>
-      </w:pPr>
-      <w:r>
-        <w:rPr>
+          <w:rFonts w:asciiTheme="majorHAnsi" w:hAnsiTheme="majorHAnsi"/>
+          <w:noProof/>
+        </w:rPr>
+      </w:pPr>
+      <w:r>
+        <w:rPr>
+          <w:rFonts w:asciiTheme="majorHAnsi" w:hAnsiTheme="majorHAnsi"/>
           <w:noProof/>
         </w:rPr>
         <w:t>3</w:t>
       </w:r>
       <w:r>
         <w:rPr>
+          <w:rFonts w:asciiTheme="majorHAnsi" w:hAnsiTheme="majorHAnsi"/>
           <w:noProof/>
         </w:rPr>
         <w:t>. Objectives</w:t>
       </w:r>
       <w:r>
         <w:rPr>
+          <w:rFonts w:asciiTheme="majorHAnsi" w:hAnsiTheme="majorHAnsi"/>
           <w:noProof/>
         </w:rPr>
         <w:t>/List of Services</w:t>
       </w:r>
       <w:r>
         <w:rPr>
+          <w:rFonts w:asciiTheme="majorHAnsi" w:hAnsiTheme="majorHAnsi"/>
           <w:noProof/>
         </w:rPr>
         <w:t>(measurable)</w:t>
       </w:r>
       <w:r>
         <w:rPr>
-          <w:noProof/>
-        </w:rPr>
-        <w:tab/>
-      </w:r>
-      <w:r>
-        <w:rPr>
+          <w:rFonts w:asciiTheme="majorHAnsi" w:hAnsiTheme="majorHAnsi"/>
+          <w:noProof/>
+        </w:rPr>
+        <w:tab/>
+      </w:r>
+      <w:r>
+        <w:rPr>
+          <w:rFonts w:asciiTheme="majorHAnsi" w:hAnsiTheme="majorHAnsi"/>
           <w:noProof/>
         </w:rPr>
         <w:t>10</w:t>
       </w:r>
     </w:p>
-    <w:p/>
+    <w:p>
+      <w:pPr>
+        <w:rPr>
+          <w:rFonts w:asciiTheme="majorHAnsi" w:hAnsiTheme="majorHAnsi"/>
+        </w:rPr>
+      </w:pPr>
+    </w:p>
     <w:p>
       <w:pPr>
         <w:pStyle w:val="TOC1"/>
@@ -1909,35 +2089,41 @@
           <w:tab w:val="right" w:leader="dot" w:pos="9350"/>
         </w:tabs>
         <w:rPr>
-          <w:noProof/>
-        </w:rPr>
-      </w:pPr>
-      <w:r>
-        <w:rPr>
+          <w:rFonts w:asciiTheme="majorHAnsi" w:hAnsiTheme="majorHAnsi"/>
+          <w:noProof/>
+        </w:rPr>
+      </w:pPr>
+      <w:r>
+        <w:rPr>
+          <w:rFonts w:asciiTheme="majorHAnsi" w:hAnsiTheme="majorHAnsi"/>
           <w:noProof/>
         </w:rPr>
         <w:t>4</w:t>
       </w:r>
       <w:r>
         <w:rPr>
+          <w:rFonts w:asciiTheme="majorHAnsi" w:hAnsiTheme="majorHAnsi"/>
           <w:noProof/>
         </w:rPr>
         <w:t>. Design Overview</w:t>
       </w:r>
       <w:r>
         <w:rPr>
-          <w:noProof/>
-        </w:rPr>
-        <w:tab/>
-      </w:r>
-      <w:r>
-        <w:rPr>
+          <w:rFonts w:asciiTheme="majorHAnsi" w:hAnsiTheme="majorHAnsi"/>
+          <w:noProof/>
+        </w:rPr>
+        <w:tab/>
+      </w:r>
+      <w:r>
+        <w:rPr>
+          <w:rFonts w:asciiTheme="majorHAnsi" w:hAnsiTheme="majorHAnsi"/>
           <w:noProof/>
         </w:rPr>
         <w:t>1</w:t>
       </w:r>
       <w:r>
         <w:rPr>
+          <w:rFonts w:asciiTheme="majorHAnsi" w:hAnsiTheme="majorHAnsi"/>
           <w:noProof/>
         </w:rPr>
         <w:t>2</w:t>
@@ -1950,17 +2136,20 @@
           <w:tab w:val="right" w:leader="dot" w:pos="9350"/>
         </w:tabs>
         <w:rPr>
-          <w:noProof/>
-        </w:rPr>
-      </w:pPr>
-      <w:r>
-        <w:rPr>
+          <w:rFonts w:asciiTheme="majorHAnsi" w:hAnsiTheme="majorHAnsi"/>
+          <w:noProof/>
+        </w:rPr>
+      </w:pPr>
+      <w:r>
+        <w:rPr>
+          <w:rFonts w:asciiTheme="majorHAnsi" w:hAnsiTheme="majorHAnsi"/>
           <w:noProof/>
         </w:rPr>
         <w:t>4.1 System Architecture</w:t>
       </w:r>
       <w:r>
         <w:rPr>
+          <w:rFonts w:asciiTheme="majorHAnsi" w:hAnsiTheme="majorHAnsi"/>
           <w:noProof/>
         </w:rPr>
         <w:tab/>
@@ -1973,41 +2162,53 @@
           <w:tab w:val="right" w:leader="dot" w:pos="9350"/>
         </w:tabs>
         <w:rPr>
-          <w:noProof/>
-        </w:rPr>
-      </w:pPr>
-      <w:r>
-        <w:rPr>
+          <w:rFonts w:asciiTheme="majorHAnsi" w:hAnsiTheme="majorHAnsi"/>
+          <w:noProof/>
+        </w:rPr>
+      </w:pPr>
+      <w:r>
+        <w:rPr>
+          <w:rFonts w:asciiTheme="majorHAnsi" w:hAnsiTheme="majorHAnsi"/>
           <w:noProof/>
         </w:rPr>
         <w:t>4</w:t>
       </w:r>
       <w:r>
         <w:rPr>
+          <w:rFonts w:asciiTheme="majorHAnsi" w:hAnsiTheme="majorHAnsi"/>
           <w:noProof/>
         </w:rPr>
         <w:t>.</w:t>
       </w:r>
       <w:r>
         <w:rPr>
+          <w:rFonts w:asciiTheme="majorHAnsi" w:hAnsiTheme="majorHAnsi"/>
           <w:noProof/>
         </w:rPr>
         <w:t>2</w:t>
       </w:r>
       <w:r>
         <w:rPr>
+          <w:rFonts w:asciiTheme="majorHAnsi" w:hAnsiTheme="majorHAnsi"/>
           <w:noProof/>
         </w:rPr>
         <w:t xml:space="preserve"> Data Design(Entity RelationShip Diagram) </w:t>
       </w:r>
       <w:r>
         <w:rPr>
-          <w:noProof/>
-        </w:rPr>
-        <w:tab/>
-      </w:r>
-    </w:p>
-    <w:p/>
+          <w:rFonts w:asciiTheme="majorHAnsi" w:hAnsiTheme="majorHAnsi"/>
+          <w:noProof/>
+        </w:rPr>
+        <w:tab/>
+      </w:r>
+    </w:p>
+    <w:p>
+      <w:pPr>
+        <w:rPr>
+          <w:rFonts w:asciiTheme="majorHAnsi" w:hAnsiTheme="majorHAnsi"/>
+        </w:rPr>
+      </w:pPr>
+    </w:p>
     <w:p>
       <w:pPr>
         <w:pStyle w:val="TOC1"/>
@@ -2015,6 +2216,7 @@
           <w:tab w:val="right" w:leader="dot" w:pos="9350"/>
         </w:tabs>
         <w:rPr>
+          <w:rFonts w:asciiTheme="majorHAnsi" w:hAnsiTheme="majorHAnsi"/>
           <w:b w:val="0"/>
           <w:i/>
           <w:caps w:val="0"/>
@@ -2024,36 +2226,42 @@
       </w:pPr>
       <w:r>
         <w:rPr>
+          <w:rFonts w:asciiTheme="majorHAnsi" w:hAnsiTheme="majorHAnsi"/>
           <w:noProof/>
         </w:rPr>
         <w:t>5</w:t>
       </w:r>
       <w:r>
         <w:rPr>
+          <w:rFonts w:asciiTheme="majorHAnsi" w:hAnsiTheme="majorHAnsi"/>
           <w:noProof/>
         </w:rPr>
         <w:t xml:space="preserve">. </w:t>
       </w:r>
       <w:r>
         <w:rPr>
+          <w:rFonts w:asciiTheme="majorHAnsi" w:hAnsiTheme="majorHAnsi"/>
           <w:noProof/>
         </w:rPr>
         <w:t>Implementation</w:t>
       </w:r>
       <w:r>
         <w:rPr>
-          <w:noProof/>
-        </w:rPr>
-        <w:tab/>
-      </w:r>
-      <w:r>
-        <w:rPr>
+          <w:rFonts w:asciiTheme="majorHAnsi" w:hAnsiTheme="majorHAnsi"/>
+          <w:noProof/>
+        </w:rPr>
+        <w:tab/>
+      </w:r>
+      <w:r>
+        <w:rPr>
+          <w:rFonts w:asciiTheme="majorHAnsi" w:hAnsiTheme="majorHAnsi"/>
           <w:noProof/>
         </w:rPr>
         <w:t>1</w:t>
       </w:r>
       <w:r>
         <w:rPr>
+          <w:rFonts w:asciiTheme="majorHAnsi" w:hAnsiTheme="majorHAnsi"/>
           <w:noProof/>
         </w:rPr>
         <w:t>5</w:t>
@@ -2066,12 +2274,14 @@
           <w:tab w:val="right" w:leader="dot" w:pos="9350"/>
         </w:tabs>
         <w:rPr>
+          <w:rFonts w:asciiTheme="majorHAnsi" w:hAnsiTheme="majorHAnsi"/>
           <w:i/>
           <w:noProof/>
         </w:rPr>
       </w:pPr>
       <w:r>
         <w:rPr>
+          <w:rFonts w:asciiTheme="majorHAnsi" w:hAnsiTheme="majorHAnsi"/>
           <w:i/>
           <w:noProof/>
         </w:rPr>
@@ -2079,6 +2289,7 @@
       </w:r>
       <w:r>
         <w:rPr>
+          <w:rFonts w:asciiTheme="majorHAnsi" w:hAnsiTheme="majorHAnsi"/>
           <w:i/>
           <w:noProof/>
         </w:rPr>
@@ -2086,6 +2297,7 @@
       </w:r>
       <w:r>
         <w:rPr>
+          <w:rFonts w:asciiTheme="majorHAnsi" w:hAnsiTheme="majorHAnsi"/>
           <w:i/>
           <w:noProof/>
         </w:rPr>
@@ -2093,6 +2305,7 @@
       </w:r>
       <w:r>
         <w:rPr>
+          <w:rFonts w:asciiTheme="majorHAnsi" w:hAnsiTheme="majorHAnsi"/>
           <w:i/>
           <w:noProof/>
         </w:rPr>
@@ -2106,12 +2319,14 @@
           <w:tab w:val="right" w:leader="dot" w:pos="9350"/>
         </w:tabs>
         <w:rPr>
+          <w:rFonts w:asciiTheme="majorHAnsi" w:hAnsiTheme="majorHAnsi"/>
           <w:i/>
           <w:noProof/>
         </w:rPr>
       </w:pPr>
       <w:r>
         <w:rPr>
+          <w:rFonts w:asciiTheme="majorHAnsi" w:hAnsiTheme="majorHAnsi"/>
           <w:i/>
           <w:noProof/>
         </w:rPr>
@@ -2119,6 +2334,7 @@
       </w:r>
       <w:r>
         <w:rPr>
+          <w:rFonts w:asciiTheme="majorHAnsi" w:hAnsiTheme="majorHAnsi"/>
           <w:i/>
           <w:noProof/>
         </w:rPr>
@@ -2126,6 +2342,7 @@
       </w:r>
       <w:r>
         <w:rPr>
+          <w:rFonts w:asciiTheme="majorHAnsi" w:hAnsiTheme="majorHAnsi"/>
           <w:i/>
           <w:noProof/>
         </w:rPr>
@@ -2133,6 +2350,7 @@
       </w:r>
       <w:r>
         <w:rPr>
+          <w:rFonts w:asciiTheme="majorHAnsi" w:hAnsiTheme="majorHAnsi"/>
           <w:i/>
           <w:noProof/>
         </w:rPr>
@@ -2140,6 +2358,7 @@
       </w:r>
       <w:r>
         <w:rPr>
+          <w:rFonts w:asciiTheme="majorHAnsi" w:hAnsiTheme="majorHAnsi"/>
           <w:i/>
           <w:noProof/>
         </w:rPr>
@@ -2153,12 +2372,14 @@
           <w:tab w:val="right" w:leader="dot" w:pos="9350"/>
         </w:tabs>
         <w:rPr>
+          <w:rFonts w:asciiTheme="majorHAnsi" w:hAnsiTheme="majorHAnsi"/>
           <w:i/>
           <w:noProof/>
         </w:rPr>
       </w:pPr>
       <w:r>
         <w:rPr>
+          <w:rFonts w:asciiTheme="majorHAnsi" w:hAnsiTheme="majorHAnsi"/>
           <w:i/>
           <w:noProof/>
         </w:rPr>
@@ -2166,41 +2387,36 @@
       </w:r>
       <w:r>
         <w:rPr>
+          <w:rFonts w:asciiTheme="majorHAnsi" w:hAnsiTheme="majorHAnsi"/>
           <w:i/>
           <w:noProof/>
         </w:rPr>
-        <w:t>.3</w:t>
-      </w:r>
-      <w:r>
-        <w:rPr>
+        <w:t xml:space="preserve">.3 </w:t>
+      </w:r>
+      <w:r>
+        <w:rPr>
+          <w:rFonts w:asciiTheme="majorHAnsi" w:hAnsiTheme="majorHAnsi"/>
           <w:i/>
           <w:noProof/>
         </w:rPr>
-        <w:t xml:space="preserve"> </w:t>
-      </w:r>
-      <w:r>
-        <w:rPr>
+        <w:t xml:space="preserve">Steps of  </w:t>
+      </w:r>
+      <w:r>
+        <w:rPr>
+          <w:rFonts w:asciiTheme="majorHAnsi" w:hAnsiTheme="majorHAnsi"/>
           <w:i/>
           <w:noProof/>
         </w:rPr>
-        <w:t xml:space="preserve">Steps of  </w:t>
-      </w:r>
-      <w:r>
-        <w:rPr>
-          <w:i/>
-          <w:noProof/>
-        </w:rPr>
-        <w:t>Installation</w:t>
-      </w:r>
-      <w:r>
-        <w:rPr>
-          <w:i/>
-          <w:noProof/>
-        </w:rPr>
-        <w:t>.......................................................................................................................................</w:t>
-      </w:r>
-    </w:p>
-    <w:p/>
+        <w:t>Installation.......................................................................................................................................</w:t>
+      </w:r>
+    </w:p>
+    <w:p>
+      <w:pPr>
+        <w:rPr>
+          <w:rFonts w:asciiTheme="majorHAnsi" w:hAnsiTheme="majorHAnsi"/>
+        </w:rPr>
+      </w:pPr>
+    </w:p>
     <w:p>
       <w:pPr>
         <w:pStyle w:val="TOC1"/>
@@ -2208,41 +2424,48 @@
           <w:tab w:val="right" w:leader="dot" w:pos="9350"/>
         </w:tabs>
         <w:rPr>
-          <w:noProof/>
-        </w:rPr>
-      </w:pPr>
-      <w:r>
-        <w:rPr>
+          <w:rFonts w:asciiTheme="majorHAnsi" w:hAnsiTheme="majorHAnsi"/>
+          <w:noProof/>
+        </w:rPr>
+      </w:pPr>
+      <w:r>
+        <w:rPr>
+          <w:rFonts w:asciiTheme="majorHAnsi" w:hAnsiTheme="majorHAnsi"/>
           <w:noProof/>
         </w:rPr>
         <w:t>6</w:t>
       </w:r>
       <w:r>
         <w:rPr>
+          <w:rFonts w:asciiTheme="majorHAnsi" w:hAnsiTheme="majorHAnsi"/>
           <w:noProof/>
         </w:rPr>
         <w:t>.</w:t>
       </w:r>
       <w:r>
         <w:rPr>
+          <w:rFonts w:asciiTheme="majorHAnsi" w:hAnsiTheme="majorHAnsi"/>
           <w:noProof/>
         </w:rPr>
         <w:t xml:space="preserve"> User/Customer Testing</w:t>
       </w:r>
       <w:r>
         <w:rPr>
-          <w:noProof/>
-        </w:rPr>
-        <w:tab/>
-      </w:r>
-      <w:r>
-        <w:rPr>
+          <w:rFonts w:asciiTheme="majorHAnsi" w:hAnsiTheme="majorHAnsi"/>
+          <w:noProof/>
+        </w:rPr>
+        <w:tab/>
+      </w:r>
+      <w:r>
+        <w:rPr>
+          <w:rFonts w:asciiTheme="majorHAnsi" w:hAnsiTheme="majorHAnsi"/>
           <w:noProof/>
         </w:rPr>
         <w:t>1</w:t>
       </w:r>
       <w:r>
         <w:rPr>
+          <w:rFonts w:asciiTheme="majorHAnsi" w:hAnsiTheme="majorHAnsi"/>
           <w:noProof/>
         </w:rPr>
         <w:t>8</w:t>
@@ -2255,12 +2478,14 @@
           <w:tab w:val="right" w:leader="dot" w:pos="9350"/>
         </w:tabs>
         <w:rPr>
+          <w:rFonts w:asciiTheme="majorHAnsi" w:hAnsiTheme="majorHAnsi"/>
           <w:i/>
           <w:noProof/>
         </w:rPr>
       </w:pPr>
       <w:r>
         <w:rPr>
+          <w:rFonts w:asciiTheme="majorHAnsi" w:hAnsiTheme="majorHAnsi"/>
           <w:i/>
           <w:noProof/>
         </w:rPr>
@@ -2268,6 +2493,7 @@
       </w:r>
       <w:r>
         <w:rPr>
+          <w:rFonts w:asciiTheme="majorHAnsi" w:hAnsiTheme="majorHAnsi"/>
           <w:i/>
           <w:noProof/>
         </w:rPr>
@@ -2275,57 +2501,51 @@
       </w:r>
       <w:r>
         <w:rPr>
+          <w:rFonts w:asciiTheme="majorHAnsi" w:hAnsiTheme="majorHAnsi"/>
           <w:i/>
           <w:noProof/>
         </w:rPr>
-        <w:t xml:space="preserve"> </w:t>
-      </w:r>
-      <w:r>
-        <w:rPr>
+        <w:t xml:space="preserve">  Users/Customers Feedback……………………………………………………………………………………………</w:t>
+      </w:r>
+    </w:p>
+    <w:p>
+      <w:pPr>
+        <w:rPr>
+          <w:rFonts w:asciiTheme="majorHAnsi" w:hAnsiTheme="majorHAnsi"/>
+        </w:rPr>
+      </w:pPr>
+      <w:r>
+        <w:rPr>
+          <w:rFonts w:asciiTheme="majorHAnsi" w:hAnsiTheme="majorHAnsi"/>
           <w:i/>
           <w:noProof/>
         </w:rPr>
-        <w:t xml:space="preserve"> Users/Customers Feedback</w:t>
-      </w:r>
-      <w:r>
-        <w:rPr>
+        <w:tab/>
+      </w:r>
+      <w:r>
+        <w:rPr>
+          <w:rFonts w:asciiTheme="majorHAnsi" w:hAnsiTheme="majorHAnsi"/>
           <w:i/>
           <w:noProof/>
         </w:rPr>
-        <w:t>………………………………………………………………………</w:t>
-      </w:r>
-      <w:r>
-        <w:rPr>
+        <w:t>6.2</w:t>
+      </w:r>
+      <w:r>
+        <w:rPr>
+          <w:rFonts w:asciiTheme="majorHAnsi" w:hAnsiTheme="majorHAnsi"/>
           <w:i/>
           <w:noProof/>
         </w:rPr>
-        <w:t>……………………</w:t>
-      </w:r>
-    </w:p>
-    <w:p>
-      <w:r>
-        <w:rPr>
-          <w:i/>
-          <w:noProof/>
-        </w:rPr>
-        <w:tab/>
-      </w:r>
-      <w:r>
-        <w:rPr>
-          <w:i/>
-          <w:noProof/>
-        </w:rPr>
-        <w:t>6.2</w:t>
-      </w:r>
-      <w:r>
-        <w:rPr>
-          <w:i/>
-          <w:noProof/>
-        </w:rPr>
         <w:t xml:space="preserve"> Improvements done................................................................................................................</w:t>
       </w:r>
     </w:p>
-    <w:p/>
+    <w:p>
+      <w:pPr>
+        <w:rPr>
+          <w:rFonts w:asciiTheme="majorHAnsi" w:hAnsiTheme="majorHAnsi"/>
+        </w:rPr>
+      </w:pPr>
+    </w:p>
     <w:p>
       <w:pPr>
         <w:pStyle w:val="TOC1"/>
@@ -2333,41 +2553,53 @@
           <w:tab w:val="right" w:leader="dot" w:pos="9350"/>
         </w:tabs>
         <w:rPr>
-          <w:noProof/>
-        </w:rPr>
-      </w:pPr>
-      <w:r>
-        <w:rPr>
+          <w:rFonts w:asciiTheme="majorHAnsi" w:hAnsiTheme="majorHAnsi"/>
+          <w:noProof/>
+        </w:rPr>
+      </w:pPr>
+      <w:r>
+        <w:rPr>
+          <w:rFonts w:asciiTheme="majorHAnsi" w:hAnsiTheme="majorHAnsi"/>
           <w:noProof/>
         </w:rPr>
         <w:t>7</w:t>
       </w:r>
       <w:r>
         <w:rPr>
+          <w:rFonts w:asciiTheme="majorHAnsi" w:hAnsiTheme="majorHAnsi"/>
           <w:noProof/>
         </w:rPr>
         <w:t>. Recommendations(Future Work)</w:t>
       </w:r>
       <w:r>
         <w:rPr>
-          <w:noProof/>
-        </w:rPr>
-        <w:tab/>
-      </w:r>
-      <w:r>
-        <w:rPr>
+          <w:rFonts w:asciiTheme="majorHAnsi" w:hAnsiTheme="majorHAnsi"/>
+          <w:noProof/>
+        </w:rPr>
+        <w:tab/>
+      </w:r>
+      <w:r>
+        <w:rPr>
+          <w:rFonts w:asciiTheme="majorHAnsi" w:hAnsiTheme="majorHAnsi"/>
           <w:noProof/>
         </w:rPr>
         <w:t>2</w:t>
       </w:r>
       <w:r>
         <w:rPr>
+          <w:rFonts w:asciiTheme="majorHAnsi" w:hAnsiTheme="majorHAnsi"/>
           <w:noProof/>
         </w:rPr>
         <w:t>1</w:t>
       </w:r>
     </w:p>
-    <w:p/>
+    <w:p>
+      <w:pPr>
+        <w:rPr>
+          <w:rFonts w:asciiTheme="majorHAnsi" w:hAnsiTheme="majorHAnsi"/>
+        </w:rPr>
+      </w:pPr>
+    </w:p>
     <w:p>
       <w:pPr>
         <w:pStyle w:val="TOC1"/>
@@ -2375,29 +2607,34 @@
           <w:tab w:val="right" w:leader="dot" w:pos="9350"/>
         </w:tabs>
         <w:rPr>
-          <w:noProof/>
-        </w:rPr>
-      </w:pPr>
-      <w:r>
-        <w:rPr>
+          <w:rFonts w:asciiTheme="majorHAnsi" w:hAnsiTheme="majorHAnsi"/>
+          <w:noProof/>
+        </w:rPr>
+      </w:pPr>
+      <w:r>
+        <w:rPr>
+          <w:rFonts w:asciiTheme="majorHAnsi" w:hAnsiTheme="majorHAnsi"/>
           <w:noProof/>
         </w:rPr>
         <w:t>8. User Guide(See Attachment)</w:t>
       </w:r>
       <w:r>
         <w:rPr>
-          <w:noProof/>
-        </w:rPr>
-        <w:tab/>
-      </w:r>
-      <w:r>
-        <w:rPr>
+          <w:rFonts w:asciiTheme="majorHAnsi" w:hAnsiTheme="majorHAnsi"/>
+          <w:noProof/>
+        </w:rPr>
+        <w:tab/>
+      </w:r>
+      <w:r>
+        <w:rPr>
+          <w:rFonts w:asciiTheme="majorHAnsi" w:hAnsiTheme="majorHAnsi"/>
           <w:noProof/>
         </w:rPr>
         <w:t>2</w:t>
       </w:r>
       <w:r>
         <w:rPr>
+          <w:rFonts w:asciiTheme="majorHAnsi" w:hAnsiTheme="majorHAnsi"/>
           <w:noProof/>
         </w:rPr>
         <w:t>2</w:t>
@@ -2410,33 +2647,22 @@
           <w:tab w:val="right" w:leader="dot" w:pos="9350"/>
         </w:tabs>
         <w:rPr>
+          <w:rFonts w:asciiTheme="majorHAnsi" w:hAnsiTheme="majorHAnsi"/>
           <w:i/>
           <w:noProof/>
         </w:rPr>
       </w:pPr>
       <w:r>
         <w:rPr>
+          <w:rFonts w:asciiTheme="majorHAnsi" w:hAnsiTheme="majorHAnsi"/>
           <w:i/>
           <w:noProof/>
         </w:rPr>
-        <w:t>8</w:t>
-      </w:r>
-      <w:r>
-        <w:rPr>
-          <w:i/>
-          <w:noProof/>
-        </w:rPr>
-        <w:t xml:space="preserve">.1 </w:t>
-      </w:r>
-      <w:r>
-        <w:rPr>
-          <w:i/>
-          <w:noProof/>
-        </w:rPr>
-        <w:t>Quick Start Guide</w:t>
-      </w:r>
-      <w:r>
-        <w:rPr>
+        <w:t>8.1 Quick Start Guide</w:t>
+      </w:r>
+      <w:r>
+        <w:rPr>
+          <w:rFonts w:asciiTheme="majorHAnsi" w:hAnsiTheme="majorHAnsi"/>
           <w:i/>
           <w:noProof/>
         </w:rPr>
@@ -2450,44 +2676,18 @@
           <w:tab w:val="right" w:leader="dot" w:pos="9350"/>
         </w:tabs>
         <w:rPr>
+          <w:rFonts w:asciiTheme="majorHAnsi" w:hAnsiTheme="majorHAnsi"/>
           <w:i/>
           <w:noProof/>
         </w:rPr>
       </w:pPr>
       <w:r>
         <w:rPr>
+          <w:rFonts w:asciiTheme="majorHAnsi" w:hAnsiTheme="majorHAnsi"/>
           <w:i/>
           <w:noProof/>
         </w:rPr>
-        <w:t>8</w:t>
-      </w:r>
-      <w:r>
-        <w:rPr>
-          <w:i/>
-          <w:noProof/>
-        </w:rPr>
-        <w:t xml:space="preserve">.2 </w:t>
-      </w:r>
-      <w:r>
-        <w:rPr>
-          <w:i/>
-          <w:noProof/>
-        </w:rPr>
-        <w:t>Main Scenarios</w:t>
-      </w:r>
-      <w:r>
-        <w:rPr>
-          <w:i/>
-          <w:noProof/>
-        </w:rPr>
-        <w:t>………………………………………………………………………</w:t>
-      </w:r>
-      <w:r>
-        <w:rPr>
-          <w:i/>
-          <w:noProof/>
-        </w:rPr>
-        <w:t>………………………………………</w:t>
+        <w:t>8.2 Main Scenarios………………………………………………………………………………………………………………</w:t>
       </w:r>
     </w:p>
     <w:p>
@@ -2496,27 +2696,17 @@
         <w:tabs>
           <w:tab w:val="right" w:leader="dot" w:pos="9350"/>
         </w:tabs>
-      </w:pPr>
-      <w:r>
-        <w:rPr>
+        <w:rPr>
+          <w:rFonts w:asciiTheme="majorHAnsi" w:hAnsiTheme="majorHAnsi"/>
+        </w:rPr>
+      </w:pPr>
+      <w:r>
+        <w:rPr>
+          <w:rFonts w:asciiTheme="majorHAnsi" w:hAnsiTheme="majorHAnsi"/>
           <w:i/>
           <w:noProof/>
         </w:rPr>
-        <w:t>8.3</w:t>
-      </w:r>
-      <w:r>
-        <w:rPr>
-          <w:i/>
-          <w:noProof/>
-        </w:rPr>
-        <w:t xml:space="preserve"> </w:t>
-      </w:r>
-      <w:r>
-        <w:rPr>
-          <w:i/>
-          <w:noProof/>
-        </w:rPr>
-        <w:t>Troubleshooting...............................................................................................................................................</w:t>
+        <w:t>8.3 Troubleshooting...............................................................................................................................................</w:t>
       </w:r>
     </w:p>
     <w:p>
@@ -2526,6 +2716,7 @@
           <w:tab w:val="right" w:leader="dot" w:pos="9350"/>
         </w:tabs>
         <w:rPr>
+          <w:rFonts w:asciiTheme="majorHAnsi" w:hAnsiTheme="majorHAnsi"/>
           <w:b w:val="0"/>
           <w:i/>
           <w:caps w:val="0"/>
@@ -2534,10 +2725,17 @@
         </w:rPr>
       </w:pPr>
     </w:p>
-    <w:p/>
-    <w:p>
-      <w:pPr>
-        <w:rPr>
+    <w:p>
+      <w:pPr>
+        <w:rPr>
+          <w:rFonts w:asciiTheme="majorHAnsi" w:hAnsiTheme="majorHAnsi"/>
+        </w:rPr>
+      </w:pPr>
+    </w:p>
+    <w:p>
+      <w:pPr>
+        <w:rPr>
+          <w:rFonts w:asciiTheme="majorHAnsi" w:hAnsiTheme="majorHAnsi"/>
           <w:b/>
           <w:bCs/>
           <w:sz w:val="32"/>
@@ -2546,6 +2744,7 @@
       </w:pPr>
       <w:r>
         <w:rPr>
+          <w:rFonts w:asciiTheme="majorHAnsi" w:hAnsiTheme="majorHAnsi"/>
           <w:b/>
           <w:bCs/>
           <w:sz w:val="32"/>
@@ -2558,6 +2757,7 @@
     <w:p>
       <w:pPr>
         <w:rPr>
+          <w:rFonts w:asciiTheme="majorHAnsi" w:hAnsiTheme="majorHAnsi"/>
           <w:b/>
           <w:bCs/>
           <w:sz w:val="32"/>
@@ -2568,6 +2768,39 @@
     <w:p>
       <w:pPr>
         <w:rPr>
+          <w:rFonts w:asciiTheme="majorHAnsi" w:hAnsiTheme="majorHAnsi"/>
+          <w:b/>
+          <w:bCs/>
+          <w:sz w:val="32"/>
+          <w:szCs w:val="24"/>
+        </w:rPr>
+      </w:pPr>
+      <w:r>
+        <w:rPr>
+          <w:rFonts w:asciiTheme="majorHAnsi" w:hAnsiTheme="majorHAnsi"/>
+          <w:b/>
+          <w:bCs/>
+          <w:sz w:val="32"/>
+          <w:szCs w:val="24"/>
+        </w:rPr>
+        <w:t>Implementation</w:t>
+      </w:r>
+    </w:p>
+    <w:p>
+      <w:pPr>
+        <w:rPr>
+          <w:rFonts w:asciiTheme="majorHAnsi" w:hAnsiTheme="majorHAnsi"/>
+          <w:b/>
+          <w:bCs/>
+          <w:sz w:val="32"/>
+          <w:szCs w:val="24"/>
+        </w:rPr>
+      </w:pPr>
+    </w:p>
+    <w:p>
+      <w:pPr>
+        <w:rPr>
+          <w:rFonts w:asciiTheme="majorHAnsi" w:hAnsiTheme="majorHAnsi"/>
           <w:b/>
           <w:bCs/>
           <w:sz w:val="28"/>
@@ -2576,149 +2809,606 @@
       </w:pPr>
       <w:r>
         <w:rPr>
+          <w:rFonts w:asciiTheme="majorHAnsi" w:hAnsiTheme="majorHAnsi"/>
           <w:b/>
           <w:bCs/>
           <w:sz w:val="28"/>
           <w:szCs w:val="22"/>
         </w:rPr>
-        <w:t>Implementation</w:t>
-      </w:r>
-    </w:p>
-    <w:p>
-      <w:pPr>
-        <w:rPr>
+        <w:t>5.1 Tools and Technologies</w:t>
+      </w:r>
+    </w:p>
+    <w:p>
+      <w:pPr>
+        <w:rPr>
+          <w:rFonts w:asciiTheme="majorHAnsi" w:hAnsiTheme="majorHAnsi"/>
           <w:b/>
           <w:bCs/>
-          <w:sz w:val="32"/>
-          <w:szCs w:val="24"/>
-        </w:rPr>
-      </w:pPr>
-    </w:p>
-    <w:p>
-      <w:pPr>
-        <w:rPr>
+          <w:sz w:val="26"/>
+          <w:szCs w:val="26"/>
+        </w:rPr>
+      </w:pPr>
+      <w:r>
+        <w:rPr>
+          <w:rFonts w:asciiTheme="majorHAnsi" w:hAnsiTheme="majorHAnsi"/>
           <w:b/>
           <w:bCs/>
-        </w:rPr>
-      </w:pPr>
-      <w:r>
-        <w:rPr>
+          <w:sz w:val="26"/>
+          <w:szCs w:val="26"/>
+        </w:rPr>
+        <w:t>-</w:t>
+      </w:r>
+      <w:r>
+        <w:rPr>
+          <w:rFonts w:asciiTheme="majorHAnsi" w:hAnsiTheme="majorHAnsi"/>
           <w:b/>
           <w:bCs/>
-        </w:rPr>
-        <w:t>5.1 Tools and Technologies</w:t>
-      </w:r>
-    </w:p>
-    <w:p>
-      <w:pPr>
-        <w:rPr>
+          <w:sz w:val="26"/>
+          <w:szCs w:val="26"/>
+        </w:rPr>
+        <w:t xml:space="preserve"> </w:t>
+      </w:r>
+      <w:r>
+        <w:rPr>
+          <w:rFonts w:asciiTheme="majorHAnsi" w:hAnsiTheme="majorHAnsi"/>
           <w:b/>
           <w:bCs/>
-        </w:rPr>
-      </w:pPr>
-    </w:p>
-    <w:p>
-      <w:r>
+          <w:sz w:val="26"/>
+          <w:szCs w:val="26"/>
+        </w:rPr>
+        <w:t>Tools:</w:t>
+      </w:r>
+    </w:p>
+    <w:p>
+      <w:pPr>
+        <w:rPr>
+          <w:rFonts w:asciiTheme="majorHAnsi" w:hAnsiTheme="majorHAnsi"/>
+        </w:rPr>
+      </w:pPr>
+      <w:r>
+        <w:rPr>
+          <w:rFonts w:asciiTheme="majorHAnsi" w:hAnsiTheme="majorHAnsi"/>
+        </w:rPr>
+        <w:tab/>
+      </w:r>
+      <w:r>
+        <w:rPr>
+          <w:rFonts w:asciiTheme="majorHAnsi" w:hAnsiTheme="majorHAnsi"/>
+        </w:rPr>
         <w:t xml:space="preserve">1. </w:t>
       </w:r>
       <w:r>
+        <w:rPr>
+          <w:rFonts w:asciiTheme="majorHAnsi" w:hAnsiTheme="majorHAnsi"/>
+        </w:rPr>
         <w:t>Visual studio 2022</w:t>
       </w:r>
     </w:p>
     <w:p>
-      <w:r>
+      <w:pPr>
+        <w:rPr>
+          <w:rFonts w:asciiTheme="majorHAnsi" w:hAnsiTheme="majorHAnsi"/>
+        </w:rPr>
+      </w:pPr>
+      <w:r>
+        <w:rPr>
+          <w:rFonts w:asciiTheme="majorHAnsi" w:hAnsiTheme="majorHAnsi"/>
+        </w:rPr>
+        <w:tab/>
+      </w:r>
+      <w:r>
+        <w:rPr>
+          <w:rFonts w:asciiTheme="majorHAnsi" w:hAnsiTheme="majorHAnsi"/>
+        </w:rPr>
         <w:t xml:space="preserve">2. </w:t>
       </w:r>
       <w:r>
+        <w:rPr>
+          <w:rFonts w:asciiTheme="majorHAnsi" w:hAnsiTheme="majorHAnsi"/>
+        </w:rPr>
         <w:t>Visual studio code</w:t>
       </w:r>
     </w:p>
     <w:p>
-      <w:r>
+      <w:pPr>
+        <w:rPr>
+          <w:rFonts w:asciiTheme="majorHAnsi" w:hAnsiTheme="majorHAnsi"/>
+        </w:rPr>
+      </w:pPr>
+      <w:r>
+        <w:rPr>
+          <w:rFonts w:asciiTheme="majorHAnsi" w:hAnsiTheme="majorHAnsi"/>
+        </w:rPr>
+        <w:tab/>
+      </w:r>
+      <w:r>
+        <w:rPr>
+          <w:rFonts w:asciiTheme="majorHAnsi" w:hAnsiTheme="majorHAnsi"/>
+        </w:rPr>
         <w:t xml:space="preserve">3. </w:t>
       </w:r>
       <w:r>
+        <w:rPr>
+          <w:rFonts w:asciiTheme="majorHAnsi" w:hAnsiTheme="majorHAnsi"/>
+        </w:rPr>
         <w:t>SQL Server Management Studio 18</w:t>
       </w:r>
     </w:p>
     <w:p>
-      <w:r>
-        <w:t xml:space="preserve">4. </w:t>
-      </w:r>
-      <w:r>
-        <w:t>MS SQL Server</w:t>
-      </w:r>
-    </w:p>
-    <w:p>
-      <w:r>
-        <w:t xml:space="preserve">5. </w:t>
-      </w:r>
-      <w:r>
-        <w:t>ASP.NET Core 6.0 Web API</w:t>
-      </w:r>
-    </w:p>
-    <w:p>
-      <w:r>
-        <w:t xml:space="preserve">6. </w:t>
-      </w:r>
-      <w:r>
-        <w:t>Angular 13</w:t>
-      </w:r>
-    </w:p>
-    <w:p>
-      <w:r>
-        <w:t xml:space="preserve">7. </w:t>
-      </w:r>
-      <w:r>
-        <w:t>GitHub</w:t>
-      </w:r>
-      <w:r>
-        <w:t xml:space="preserve"> </w:t>
-      </w:r>
-    </w:p>
-    <w:p>
-      <w:r>
-        <w:t xml:space="preserve">8. </w:t>
-      </w:r>
-      <w:r>
-        <w:t>Microsoft Azure SQL Database</w:t>
-      </w:r>
-    </w:p>
-    <w:p/>
-    <w:p/>
-    <w:p>
-      <w:pPr>
-        <w:rPr>
+      <w:pPr>
+        <w:rPr>
+          <w:rFonts w:asciiTheme="majorHAnsi" w:hAnsiTheme="majorHAnsi"/>
+        </w:rPr>
+      </w:pPr>
+      <w:r>
+        <w:rPr>
+          <w:rFonts w:asciiTheme="majorHAnsi" w:hAnsiTheme="majorHAnsi"/>
+        </w:rPr>
+        <w:tab/>
+      </w:r>
+    </w:p>
+    <w:p>
+      <w:pPr>
+        <w:rPr>
+          <w:rFonts w:asciiTheme="majorHAnsi" w:hAnsiTheme="majorHAnsi"/>
+        </w:rPr>
+      </w:pPr>
+    </w:p>
+    <w:p>
+      <w:pPr>
+        <w:rPr>
+          <w:rFonts w:asciiTheme="majorHAnsi" w:hAnsiTheme="majorHAnsi"/>
           <w:b/>
           <w:bCs/>
-        </w:rPr>
-      </w:pPr>
-      <w:r>
-        <w:rPr>
+          <w:sz w:val="26"/>
+          <w:szCs w:val="26"/>
+        </w:rPr>
+      </w:pPr>
+      <w:r>
+        <w:rPr>
+          <w:rFonts w:asciiTheme="majorHAnsi" w:hAnsiTheme="majorHAnsi"/>
           <w:b/>
           <w:bCs/>
-        </w:rPr>
-        <w:t>5.2 Hardware Requirements</w:t>
-      </w:r>
-    </w:p>
-    <w:p>
-      <w:pPr>
-        <w:rPr>
+          <w:sz w:val="26"/>
+          <w:szCs w:val="26"/>
+        </w:rPr>
+        <w:t>-</w:t>
+      </w:r>
+      <w:r>
+        <w:rPr>
+          <w:rFonts w:asciiTheme="majorHAnsi" w:hAnsiTheme="majorHAnsi"/>
           <w:b/>
           <w:bCs/>
-        </w:rPr>
-      </w:pPr>
-    </w:p>
-    <w:p>
-      <w:r>
+          <w:sz w:val="26"/>
+          <w:szCs w:val="26"/>
+        </w:rPr>
+        <w:t xml:space="preserve"> </w:t>
+      </w:r>
+      <w:r>
+        <w:rPr>
+          <w:rFonts w:asciiTheme="majorHAnsi" w:hAnsiTheme="majorHAnsi"/>
+          <w:b/>
+          <w:bCs/>
+          <w:sz w:val="26"/>
+          <w:szCs w:val="26"/>
+        </w:rPr>
+        <w:t>Technologies:</w:t>
+      </w:r>
+    </w:p>
+    <w:p>
+      <w:pPr>
+        <w:rPr>
+          <w:rFonts w:asciiTheme="majorHAnsi" w:hAnsiTheme="majorHAnsi"/>
+        </w:rPr>
+      </w:pPr>
+      <w:r>
+        <w:rPr>
+          <w:rFonts w:asciiTheme="majorHAnsi" w:hAnsiTheme="majorHAnsi"/>
+        </w:rPr>
+        <w:tab/>
+      </w:r>
+      <w:r>
+        <w:rPr>
+          <w:rFonts w:asciiTheme="majorHAnsi" w:hAnsiTheme="majorHAnsi"/>
+        </w:rPr>
+        <w:t>1</w:t>
+      </w:r>
+      <w:r>
+        <w:rPr>
+          <w:rFonts w:asciiTheme="majorHAnsi" w:hAnsiTheme="majorHAnsi"/>
+        </w:rPr>
+        <w:t xml:space="preserve">. </w:t>
+      </w:r>
+      <w:r>
+        <w:rPr>
+          <w:rFonts w:asciiTheme="majorHAnsi" w:hAnsiTheme="majorHAnsi"/>
+          <w:b/>
+          <w:bCs/>
+        </w:rPr>
+        <w:t>Database:</w:t>
+      </w:r>
+      <w:r>
+        <w:rPr>
+          <w:rFonts w:asciiTheme="majorHAnsi" w:hAnsiTheme="majorHAnsi"/>
+        </w:rPr>
+        <w:t xml:space="preserve"> </w:t>
+      </w:r>
+      <w:r>
+        <w:rPr>
+          <w:rFonts w:asciiTheme="majorHAnsi" w:hAnsiTheme="majorHAnsi"/>
+        </w:rPr>
+        <w:t>Microsoft Azure SQL Database</w:t>
+      </w:r>
+    </w:p>
+    <w:p>
+      <w:pPr>
+        <w:rPr>
+          <w:rFonts w:asciiTheme="majorHAnsi" w:hAnsiTheme="majorHAnsi"/>
+        </w:rPr>
+      </w:pPr>
+      <w:r>
+        <w:rPr>
+          <w:rFonts w:asciiTheme="majorHAnsi" w:hAnsiTheme="majorHAnsi"/>
+        </w:rPr>
+        <w:tab/>
+      </w:r>
+      <w:r>
+        <w:rPr>
+          <w:rFonts w:asciiTheme="majorHAnsi" w:hAnsiTheme="majorHAnsi"/>
+        </w:rPr>
+        <w:t>2</w:t>
+      </w:r>
+      <w:r>
+        <w:rPr>
+          <w:rFonts w:asciiTheme="majorHAnsi" w:hAnsiTheme="majorHAnsi"/>
+        </w:rPr>
+        <w:t xml:space="preserve">. </w:t>
+      </w:r>
+      <w:r>
+        <w:rPr>
+          <w:rFonts w:asciiTheme="majorHAnsi" w:hAnsiTheme="majorHAnsi"/>
+          <w:b/>
+          <w:bCs/>
+        </w:rPr>
+        <w:t>Backend:</w:t>
+      </w:r>
+      <w:r>
+        <w:rPr>
+          <w:rFonts w:asciiTheme="majorHAnsi" w:hAnsiTheme="majorHAnsi"/>
+        </w:rPr>
+        <w:t xml:space="preserve"> </w:t>
+      </w:r>
+      <w:r>
+        <w:rPr>
+          <w:rFonts w:asciiTheme="majorHAnsi" w:hAnsiTheme="majorHAnsi"/>
+        </w:rPr>
+        <w:t>ASP.NET Core 6.0 Web API</w:t>
+      </w:r>
+    </w:p>
+    <w:p>
+      <w:pPr>
+        <w:rPr>
+          <w:rFonts w:asciiTheme="majorHAnsi" w:hAnsiTheme="majorHAnsi"/>
+        </w:rPr>
+      </w:pPr>
+      <w:r>
+        <w:rPr>
+          <w:rFonts w:asciiTheme="majorHAnsi" w:hAnsiTheme="majorHAnsi"/>
+        </w:rPr>
+        <w:tab/>
+      </w:r>
+      <w:r>
+        <w:rPr>
+          <w:rFonts w:asciiTheme="majorHAnsi" w:hAnsiTheme="majorHAnsi"/>
+        </w:rPr>
+        <w:t xml:space="preserve">3. </w:t>
+      </w:r>
+      <w:r>
+        <w:rPr>
+          <w:rFonts w:asciiTheme="majorHAnsi" w:hAnsiTheme="majorHAnsi"/>
+          <w:b/>
+          <w:bCs/>
+        </w:rPr>
+        <w:t>ORM:</w:t>
+      </w:r>
+      <w:r>
+        <w:rPr>
+          <w:rFonts w:asciiTheme="majorHAnsi" w:hAnsiTheme="majorHAnsi"/>
+        </w:rPr>
+        <w:t xml:space="preserve"> Entity Framework 6</w:t>
+      </w:r>
+    </w:p>
+    <w:p>
+      <w:pPr>
+        <w:rPr>
+          <w:rFonts w:asciiTheme="majorHAnsi" w:hAnsiTheme="majorHAnsi"/>
+        </w:rPr>
+      </w:pPr>
+      <w:r>
+        <w:rPr>
+          <w:rFonts w:asciiTheme="majorHAnsi" w:hAnsiTheme="majorHAnsi"/>
+        </w:rPr>
+        <w:tab/>
+      </w:r>
+      <w:r>
+        <w:rPr>
+          <w:rFonts w:asciiTheme="majorHAnsi" w:hAnsiTheme="majorHAnsi"/>
+        </w:rPr>
+        <w:t>4.</w:t>
+      </w:r>
+      <w:r>
+        <w:rPr>
+          <w:rFonts w:asciiTheme="majorHAnsi" w:hAnsiTheme="majorHAnsi"/>
+        </w:rPr>
+        <w:t xml:space="preserve"> </w:t>
+      </w:r>
+      <w:r>
+        <w:rPr>
+          <w:rFonts w:asciiTheme="majorHAnsi" w:hAnsiTheme="majorHAnsi"/>
+          <w:b/>
+          <w:bCs/>
+        </w:rPr>
+        <w:t>Security:</w:t>
+      </w:r>
+      <w:r>
+        <w:rPr>
+          <w:rFonts w:asciiTheme="majorHAnsi" w:hAnsiTheme="majorHAnsi"/>
+        </w:rPr>
+        <w:t xml:space="preserve"> JWT</w:t>
+      </w:r>
+    </w:p>
+    <w:p>
+      <w:pPr>
+        <w:rPr>
+          <w:rFonts w:asciiTheme="majorHAnsi" w:hAnsiTheme="majorHAnsi"/>
+        </w:rPr>
+      </w:pPr>
+      <w:r>
+        <w:rPr>
+          <w:rFonts w:asciiTheme="majorHAnsi" w:hAnsiTheme="majorHAnsi"/>
+        </w:rPr>
+        <w:tab/>
+      </w:r>
+      <w:r>
+        <w:rPr>
+          <w:rFonts w:asciiTheme="majorHAnsi" w:hAnsiTheme="majorHAnsi"/>
+        </w:rPr>
+        <w:t>5</w:t>
+      </w:r>
+      <w:r>
+        <w:rPr>
+          <w:rFonts w:asciiTheme="majorHAnsi" w:hAnsiTheme="majorHAnsi"/>
+        </w:rPr>
+        <w:t xml:space="preserve">. </w:t>
+      </w:r>
+      <w:r>
+        <w:rPr>
+          <w:rFonts w:asciiTheme="majorHAnsi" w:hAnsiTheme="majorHAnsi"/>
+          <w:b/>
+          <w:bCs/>
+        </w:rPr>
+        <w:t>Frontend:</w:t>
+      </w:r>
+      <w:r>
+        <w:rPr>
+          <w:rFonts w:asciiTheme="majorHAnsi" w:hAnsiTheme="majorHAnsi"/>
+        </w:rPr>
+        <w:t xml:space="preserve"> Angular</w:t>
+      </w:r>
+      <w:r>
+        <w:rPr>
+          <w:rFonts w:asciiTheme="majorHAnsi" w:hAnsiTheme="majorHAnsi"/>
+        </w:rPr>
+        <w:t xml:space="preserve"> 13</w:t>
+      </w:r>
+    </w:p>
+    <w:p>
+      <w:pPr>
+        <w:rPr>
+          <w:rFonts w:asciiTheme="majorHAnsi" w:hAnsiTheme="majorHAnsi"/>
+        </w:rPr>
+      </w:pPr>
+      <w:r>
+        <w:rPr>
+          <w:rFonts w:asciiTheme="majorHAnsi" w:hAnsiTheme="majorHAnsi"/>
+        </w:rPr>
+        <w:tab/>
+      </w:r>
+      <w:r>
+        <w:rPr>
+          <w:rFonts w:asciiTheme="majorHAnsi" w:hAnsiTheme="majorHAnsi"/>
+        </w:rPr>
+        <w:t>6</w:t>
+      </w:r>
+      <w:r>
+        <w:rPr>
+          <w:rFonts w:asciiTheme="majorHAnsi" w:hAnsiTheme="majorHAnsi"/>
+        </w:rPr>
+        <w:t>.</w:t>
+      </w:r>
+      <w:r>
+        <w:rPr>
+          <w:rFonts w:asciiTheme="majorHAnsi" w:hAnsiTheme="majorHAnsi"/>
+        </w:rPr>
+        <w:t xml:space="preserve"> </w:t>
+      </w:r>
+      <w:r>
+        <w:rPr>
+          <w:rFonts w:asciiTheme="majorHAnsi" w:hAnsiTheme="majorHAnsi"/>
+          <w:b/>
+          <w:bCs/>
+        </w:rPr>
+        <w:t>Styling</w:t>
+      </w:r>
+      <w:r>
+        <w:rPr>
+          <w:rFonts w:asciiTheme="majorHAnsi" w:hAnsiTheme="majorHAnsi"/>
+          <w:b/>
+          <w:bCs/>
+        </w:rPr>
+        <w:t>:</w:t>
+      </w:r>
+      <w:r>
+        <w:rPr>
+          <w:rFonts w:asciiTheme="majorHAnsi" w:hAnsiTheme="majorHAnsi"/>
+        </w:rPr>
+        <w:t xml:space="preserve"> Bootstrap, </w:t>
+      </w:r>
+      <w:proofErr w:type="spellStart"/>
+      <w:r>
+        <w:rPr>
+          <w:rFonts w:asciiTheme="majorHAnsi" w:hAnsiTheme="majorHAnsi"/>
+        </w:rPr>
+        <w:t>PrimeNg</w:t>
+      </w:r>
+      <w:proofErr w:type="spellEnd"/>
+    </w:p>
+    <w:p>
+      <w:pPr>
+        <w:rPr>
+          <w:rFonts w:asciiTheme="majorHAnsi" w:hAnsiTheme="majorHAnsi"/>
+        </w:rPr>
+      </w:pPr>
+    </w:p>
+    <w:p>
+      <w:pPr>
+        <w:rPr>
+          <w:rFonts w:asciiTheme="majorHAnsi" w:hAnsiTheme="majorHAnsi"/>
+          <w:b/>
+          <w:bCs/>
+          <w:sz w:val="26"/>
+          <w:szCs w:val="26"/>
+        </w:rPr>
+      </w:pPr>
+      <w:r>
+        <w:rPr>
+          <w:rFonts w:asciiTheme="majorHAnsi" w:hAnsiTheme="majorHAnsi"/>
+          <w:b/>
+          <w:bCs/>
+          <w:sz w:val="26"/>
+          <w:szCs w:val="26"/>
+        </w:rPr>
         <w:t>-</w:t>
       </w:r>
       <w:r>
-        <w:t xml:space="preserve"> Internet connection.</w:t>
-      </w:r>
-    </w:p>
-    <w:p/>
-    <w:p/>
+        <w:rPr>
+          <w:rFonts w:asciiTheme="majorHAnsi" w:hAnsiTheme="majorHAnsi"/>
+          <w:b/>
+          <w:bCs/>
+          <w:sz w:val="26"/>
+          <w:szCs w:val="26"/>
+        </w:rPr>
+        <w:t xml:space="preserve"> </w:t>
+      </w:r>
+      <w:r>
+        <w:rPr>
+          <w:rFonts w:asciiTheme="majorHAnsi" w:hAnsiTheme="majorHAnsi"/>
+          <w:b/>
+          <w:bCs/>
+          <w:sz w:val="26"/>
+          <w:szCs w:val="26"/>
+        </w:rPr>
+        <w:t>Source Control:</w:t>
+      </w:r>
+    </w:p>
+    <w:p>
+      <w:pPr>
+        <w:rPr>
+          <w:rFonts w:asciiTheme="majorHAnsi" w:hAnsiTheme="majorHAnsi"/>
+        </w:rPr>
+      </w:pPr>
+      <w:r>
+        <w:rPr>
+          <w:rFonts w:asciiTheme="majorHAnsi" w:hAnsiTheme="majorHAnsi"/>
+        </w:rPr>
+        <w:tab/>
+      </w:r>
+      <w:r>
+        <w:rPr>
+          <w:rFonts w:asciiTheme="majorHAnsi" w:hAnsiTheme="majorHAnsi"/>
+        </w:rPr>
+        <w:tab/>
+      </w:r>
+      <w:r>
+        <w:rPr>
+          <w:rFonts w:asciiTheme="majorHAnsi" w:hAnsiTheme="majorHAnsi"/>
+        </w:rPr>
+        <w:t>GitHub</w:t>
+      </w:r>
+      <w:r>
+        <w:rPr>
+          <w:rFonts w:asciiTheme="majorHAnsi" w:hAnsiTheme="majorHAnsi"/>
+        </w:rPr>
+        <w:t xml:space="preserve"> </w:t>
+      </w:r>
+    </w:p>
+    <w:p>
+      <w:pPr>
+        <w:rPr>
+          <w:rFonts w:asciiTheme="majorHAnsi" w:hAnsiTheme="majorHAnsi"/>
+        </w:rPr>
+      </w:pPr>
+    </w:p>
+    <w:p>
+      <w:pPr>
+        <w:rPr>
+          <w:rFonts w:asciiTheme="majorHAnsi" w:hAnsiTheme="majorHAnsi"/>
+          <w:b/>
+          <w:bCs/>
+          <w:sz w:val="28"/>
+          <w:szCs w:val="22"/>
+        </w:rPr>
+      </w:pPr>
+      <w:r>
+        <w:rPr>
+          <w:rFonts w:asciiTheme="majorHAnsi" w:hAnsiTheme="majorHAnsi"/>
+          <w:b/>
+          <w:bCs/>
+          <w:sz w:val="28"/>
+          <w:szCs w:val="22"/>
+        </w:rPr>
+        <w:t>5.2 Hardware Requirements</w:t>
+      </w:r>
+    </w:p>
+    <w:p>
+      <w:pPr>
+        <w:rPr>
+          <w:rFonts w:asciiTheme="majorHAnsi" w:hAnsiTheme="majorHAnsi"/>
+        </w:rPr>
+      </w:pPr>
+      <w:r>
+        <w:rPr>
+          <w:rFonts w:asciiTheme="majorHAnsi" w:hAnsiTheme="majorHAnsi"/>
+        </w:rPr>
+        <w:tab/>
+      </w:r>
+      <w:r>
+        <w:rPr>
+          <w:rFonts w:asciiTheme="majorHAnsi" w:hAnsiTheme="majorHAnsi"/>
+        </w:rPr>
+        <w:tab/>
+      </w:r>
+      <w:r>
+        <w:rPr>
+          <w:rFonts w:asciiTheme="majorHAnsi" w:hAnsiTheme="majorHAnsi"/>
+        </w:rPr>
+        <w:t>Internet connection.</w:t>
+      </w:r>
+    </w:p>
+    <w:p>
+      <w:pPr>
+        <w:rPr>
+          <w:rFonts w:asciiTheme="majorHAnsi" w:hAnsiTheme="majorHAnsi"/>
+        </w:rPr>
+      </w:pPr>
+    </w:p>
+    <w:p>
+      <w:pPr>
+        <w:rPr>
+          <w:rFonts w:asciiTheme="majorHAnsi" w:hAnsiTheme="majorHAnsi"/>
+        </w:rPr>
+      </w:pPr>
+    </w:p>
     <w:sectPr>
       <w:footerReference w:type="default" r:id="rId13"/>
       <w:pgSz w:w="12240" w:h="15840"/>

</xml_diff>